<commit_message>
changes to reduce word count
</commit_message>
<xml_diff>
--- a/lai.docx
+++ b/lai.docx
@@ -7,7 +7,19 @@
         <w:pStyle w:val="Title"/>
       </w:pPr>
       <w:r>
-        <w:t>The difficult but important paths toward understanding variation in the amount of leaf area in vegetation</w:t>
+        <w:t>T</w:t>
+      </w:r>
+      <w:r>
+        <w:t>oward a better</w:t>
+      </w:r>
+      <w:r>
+        <w:t xml:space="preserve"> understanding </w:t>
+      </w:r>
+      <w:r>
+        <w:t xml:space="preserve">of </w:t>
+      </w:r>
+      <w:r>
+        <w:t>variation in the amount of leaf area in vegetation</w:t>
       </w:r>
     </w:p>
     <w:p>
@@ -80,10 +92,57 @@
     </w:p>
     <w:p>
       <w:r>
-        <w:t xml:space="preserve">One of the current, unsolved problems in vegetation ecology, both field-based and remote sensing-based, is to characterize the spatial and temporal variation in leaf area index (LAI).  A key limitation in this research effort is the lack of high-quality, geographically diverse, multi-biome training datasets.  </w:t>
-      </w:r>
-      <w:r>
-        <w:t>Fully understanding empirical variation in LAI will require a diverse array of ground and remote approaches.</w:t>
+        <w:t>An</w:t>
+      </w:r>
+      <w:r>
+        <w:t xml:space="preserve"> unsolved problem in vegetation ecology is to characterize the variation in leaf area index (LAI).  A key limitation is the lack of high-quality, geographically diverse, multi-biome training datasets. </w:t>
+      </w:r>
+      <w:proofErr w:type="spellStart"/>
+      <w:r>
+        <w:t>Döbert</w:t>
+      </w:r>
+      <w:proofErr w:type="spellEnd"/>
+      <w:r>
+        <w:t xml:space="preserve"> et al., this issue of the Journal of Vegetation Science, </w:t>
+      </w:r>
+      <w:r>
+        <w:t>link</w:t>
+      </w:r>
+      <w:r>
+        <w:t xml:space="preserve"> a classic </w:t>
+      </w:r>
+      <w:r>
+        <w:t xml:space="preserve">vegetation description </w:t>
+      </w:r>
+      <w:r>
+        <w:t>method</w:t>
+      </w:r>
+      <w:r>
+        <w:t xml:space="preserve"> to </w:t>
+      </w:r>
+      <w:r>
+        <w:t>LAI</w:t>
+      </w:r>
+      <w:r>
+        <w:t>. This potentially</w:t>
+      </w:r>
+      <w:r>
+        <w:t xml:space="preserve"> add</w:t>
+      </w:r>
+      <w:r>
+        <w:t>s</w:t>
+      </w:r>
+      <w:r>
+        <w:t xml:space="preserve"> a new </w:t>
+      </w:r>
+      <w:r>
+        <w:t>tool</w:t>
+      </w:r>
+      <w:r>
+        <w:t xml:space="preserve"> to the ground and remote approaches</w:t>
+      </w:r>
+      <w:r>
+        <w:t>.</w:t>
       </w:r>
     </w:p>
     <w:p/>
@@ -102,125 +161,228 @@
     </w:p>
     <w:p>
       <w:r>
-        <w:t>The amount of leaf area per ground area (leaf area index, LAI) in different vegetation types has long been recognised as a key variable in vegetation ecology. Very early in the development of plant ecology it became clear that the amount and distribution o</w:t>
-      </w:r>
-      <w:r>
-        <w:t>f leaf area influences both the production at the stand level and regeneration. However, despite its clear ecological importance and decades of research, LAI is still not easy or simple to quantify. Braun-Blanquet and others (1932) proposed a semi-quantita</w:t>
-      </w:r>
-      <w:r>
-        <w:t>tive method for estimating cover. In this issue, Döbert et al. (2015) build on the Braun-Blanquet and others (1932) method, developing a relationship between it and a destructive measure of LAI in the understory of a tropical forest, connecting a classic a</w:t>
-      </w:r>
-      <w:r>
-        <w:t>pproach to a modern problem. To understand where this fits in the literature it is worth considering exactly why LAI is crucial for vegetation ecology.</w:t>
+        <w:t xml:space="preserve">The amount of leaf area per ground area (leaf area index, LAI) in different vegetation types has long been </w:t>
+      </w:r>
+      <w:proofErr w:type="spellStart"/>
+      <w:r>
+        <w:t>recognised</w:t>
+      </w:r>
+      <w:proofErr w:type="spellEnd"/>
+      <w:r>
+        <w:t xml:space="preserve"> as a key variable in vegetation ecology. Very early in the development of plant ecology it became clear that the amount and distribution of leaf area influences both the production at the stand level and regeneration. However, despite its clear ecological importance and decades of research, LAI is still not easy or simple to quantify. Braun-</w:t>
+      </w:r>
+      <w:proofErr w:type="spellStart"/>
+      <w:r>
+        <w:t>Blanquet</w:t>
+      </w:r>
+      <w:proofErr w:type="spellEnd"/>
+      <w:r>
+        <w:t xml:space="preserve"> (1932) proposed a semi-quantitative method for estimating cover. In this issue, </w:t>
+      </w:r>
+      <w:proofErr w:type="spellStart"/>
+      <w:r>
+        <w:t>Döbert</w:t>
+      </w:r>
+      <w:proofErr w:type="spellEnd"/>
+      <w:r>
+        <w:t xml:space="preserve"> et al. (2015) build on the Braun-</w:t>
+      </w:r>
+      <w:proofErr w:type="spellStart"/>
+      <w:r>
+        <w:t>Blanquet</w:t>
+      </w:r>
+      <w:proofErr w:type="spellEnd"/>
+      <w:r>
+        <w:t xml:space="preserve"> (1932) method, developing a relationship between it and a destructive measure of LAI in the understory of a tropical forest, connecting a classic approach to a modern problem. To understand where this fits in the literature it is worth considering exactly why LAI is crucial for vegetation ecology.</w:t>
       </w:r>
     </w:p>
     <w:p>
       <w:r>
-        <w:t>In an extremely prescient paper, Monsi and Saeki (1953) laid out a number of ideas that have since becom</w:t>
-      </w:r>
-      <w:r>
-        <w:t>e key parts of modern vegetation ecology, including a quantitative understanding of leaf area index and its effect on light penetration through the canopy. (Note: this paper was originally published in German in the Japanese Journal of Botany and translate</w:t>
-      </w:r>
-      <w:r>
-        <w:t>d into English by Marcus Schortemeyer with the translation published in Annals of Botany in 2005.) Considering the energetics of the system as a whole, one of the key observations of Monsi and Saeki (1953) was that the dynamics at the bottom of the underst</w:t>
-      </w:r>
-      <w:r>
-        <w:t xml:space="preserve">ory are inextricably linked to those at the top—in the darkest of the Japenese systems they studied, the </w:t>
+        <w:t xml:space="preserve">In an extremely prescient paper, </w:t>
+      </w:r>
+      <w:proofErr w:type="spellStart"/>
+      <w:r>
+        <w:t>Monsi</w:t>
+      </w:r>
+      <w:proofErr w:type="spellEnd"/>
+      <w:r>
+        <w:t xml:space="preserve"> and Saeki (1953) laid out a number of ideas that have since become key parts of modern vegetation ecology, including a quantitative understanding of leaf area index and its effect on light penetration through the canopy. (Note: this paper was originally published in German in the Japanese Journal of Botany and translated into English by Marcus </w:t>
+      </w:r>
+      <w:proofErr w:type="spellStart"/>
+      <w:r>
+        <w:t>Schortemeyer</w:t>
+      </w:r>
+      <w:proofErr w:type="spellEnd"/>
+      <w:r>
+        <w:t xml:space="preserve"> with the translation published in Annals of Botany in 2005.) Considering the energetics of the system as a whole, one of the key observations of </w:t>
+      </w:r>
+      <w:proofErr w:type="spellStart"/>
+      <w:r>
+        <w:t>Monsi</w:t>
+      </w:r>
+      <w:proofErr w:type="spellEnd"/>
+      <w:r>
+        <w:t xml:space="preserve"> and Saeki (1953) was that the dynamics at the bottom of the understory are inextricably linked to those at the top—in the darkest of the </w:t>
+      </w:r>
+      <w:proofErr w:type="spellStart"/>
+      <w:r>
+        <w:t>Japenese</w:t>
+      </w:r>
+      <w:proofErr w:type="spellEnd"/>
+      <w:r>
+        <w:t xml:space="preserve"> systems they studied, the bamboo forests, the understory species were becoming light–starved and etiolated. This is in some ways a special case of the regeneration niche </w:t>
+      </w:r>
+      <w:proofErr w:type="spellStart"/>
+      <w:r>
+        <w:rPr>
+          <w:i/>
+        </w:rPr>
+        <w:t>sensu</w:t>
+      </w:r>
+      <w:proofErr w:type="spellEnd"/>
+      <w:r>
+        <w:t xml:space="preserve"> Grubb (1977), </w:t>
       </w:r>
       <w:r>
         <w:lastRenderedPageBreak/>
-        <w:t xml:space="preserve">bamboo forests, the understory species were becoming light–starved and etiolated. This is in some ways a special case of the regeneration niche </w:t>
-      </w:r>
-      <w:r>
-        <w:rPr>
-          <w:i/>
-        </w:rPr>
-        <w:t>sensu</w:t>
-      </w:r>
-      <w:r>
-        <w:t xml:space="preserve"> G</w:t>
-      </w:r>
-      <w:r>
-        <w:t>rubb (1977), with leaf area and light penetration playing a key role (see also Valladares and Niinemets 2008). This separation of regeneration niche along a light/LAI gradient seems to even be true for groups of closely related species (e.g. Hawaiian lobel</w:t>
-      </w:r>
-      <w:r>
-        <w:t xml:space="preserve">iads, see Givnish et al. </w:t>
-      </w:r>
-      <w:r>
-        <w:t>2004). Thus, a full understanding of both community composition, stand dynamics, and evolution of photosynthetic traits rests on an understanding of the dynamics of leaf area index.</w:t>
+        <w:t xml:space="preserve">with leaf area and light penetration playing a key role (see also </w:t>
+      </w:r>
+      <w:proofErr w:type="spellStart"/>
+      <w:r>
+        <w:t>Valladares</w:t>
+      </w:r>
+      <w:proofErr w:type="spellEnd"/>
+      <w:r>
+        <w:t xml:space="preserve"> and </w:t>
+      </w:r>
+      <w:proofErr w:type="spellStart"/>
+      <w:r>
+        <w:t>Niinemets</w:t>
+      </w:r>
+      <w:proofErr w:type="spellEnd"/>
+      <w:r>
+        <w:t xml:space="preserve"> 2008). Thus, a full understanding of both community composition, stand dynamics, and evolution of photosynthetic traits rests on an understanding of the dynamics of </w:t>
+      </w:r>
+      <w:r>
+        <w:t>LAI</w:t>
+      </w:r>
+      <w:r>
+        <w:t>.</w:t>
       </w:r>
     </w:p>
     <w:p>
       <w:r>
-        <w:t>LAI at the stand level is, wi</w:t>
-      </w:r>
-      <w:r>
-        <w:t>th few exceptions, an emergent feature of multiple species and multiple functional groups. Some species make much higher LAI canopy compared to co-occurring species (Kassnacht and Gower 1997). (And light penetration at a given LAI also varies among species</w:t>
-      </w:r>
-      <w:r>
-        <w:t>.) If the tendency to make a dense, high LAI canopy is also associated with the ability to regenerate at very low light conditions, this can, in certain conditions, represent a mechanism of positive density dependence, which may also be called “niche const</w:t>
-      </w:r>
-      <w:r>
-        <w:t>ruction” (</w:t>
-      </w:r>
+        <w:t>LAI at the stand level is, with few exceptions, an emergent feature of multiple species and multiple functional groups. Some species make much higher LAI canopy compared to co-occurring species (</w:t>
+      </w:r>
+      <w:proofErr w:type="spellStart"/>
+      <w:r>
+        <w:t>Kassnacht</w:t>
+      </w:r>
+      <w:proofErr w:type="spellEnd"/>
+      <w:r>
+        <w:t xml:space="preserve"> and Gower 1997). If the tendency to make a dense, high LAI canopy is also associated with the ability to regenerate at very low light conditions, this can, in certain conditions, represent a mechanism of positive density dependence, which may also be called “niche construction” (</w:t>
+      </w:r>
+      <w:proofErr w:type="spellStart"/>
       <w:r>
         <w:rPr>
           <w:i/>
         </w:rPr>
         <w:t>sensu</w:t>
       </w:r>
-      <w:r>
-        <w:t xml:space="preserve"> Odling-Smee, Laland, and Feldman 2003). However, especially in diverse systems it is rarely that simple: there is often a large suite of shade–tolerant species all seeking to regenerate in the limited opportunities (Valladares and Niinemets</w:t>
-      </w:r>
+      <w:proofErr w:type="spellEnd"/>
+      <w:r>
+        <w:t xml:space="preserve"> </w:t>
+      </w:r>
+      <w:proofErr w:type="spellStart"/>
+      <w:r>
+        <w:t>Odling-Smee</w:t>
+      </w:r>
+      <w:proofErr w:type="spellEnd"/>
+      <w:r>
+        <w:t xml:space="preserve"> et al.</w:t>
+      </w:r>
+      <w:r>
+        <w:t xml:space="preserve"> 2003). However, especially in diverse systems it is rarely that simple: there is often a large suite of shade–tolerant species all seeking to regenerate in the limited opportunities (</w:t>
+      </w:r>
+      <w:proofErr w:type="spellStart"/>
+      <w:r>
+        <w:t>Valladares</w:t>
+      </w:r>
+      <w:proofErr w:type="spellEnd"/>
+      <w:r>
+        <w:t xml:space="preserve"> and </w:t>
+      </w:r>
+      <w:proofErr w:type="spellStart"/>
+      <w:r>
+        <w:t>Niinemets</w:t>
+      </w:r>
+      <w:proofErr w:type="spellEnd"/>
       <w:r>
         <w:t xml:space="preserve"> 2008).</w:t>
       </w:r>
     </w:p>
     <w:p>
       <w:r>
-        <w:t>Because the area of leaves affect fluxes of both water and carbon, there is also a key role for LAI in certain implementations of dynamic global vegetation models (DGVMs, e.g. Murray-Tortarolo et al. 2013). The variety of ways that DGVMs use or sim</w:t>
-      </w:r>
-      <w:r>
-        <w:t>ulate LAI are beyond the scope of this short discussion piece, but suffice to say that better empirical datasets of LAI will certainly help those models. LAI is also a key variable that is used to distinguish among early and late successional forests and a</w:t>
-      </w:r>
-      <w:r>
-        <w:t>mong ecosystems for conservation purposes.</w:t>
+        <w:t>Because the area of leaves affect</w:t>
+      </w:r>
+      <w:r>
+        <w:t>s</w:t>
+      </w:r>
+      <w:r>
+        <w:t xml:space="preserve"> fluxes of both water and carbon, there is also a key role for LAI in certain implementations of dynamic global vegetation models (</w:t>
+      </w:r>
+      <w:bookmarkStart w:id="0" w:name="_GoBack"/>
+      <w:bookmarkEnd w:id="0"/>
+      <w:r>
+        <w:t>Murray-</w:t>
+      </w:r>
+      <w:proofErr w:type="spellStart"/>
+      <w:r>
+        <w:t>Tortarolo</w:t>
+      </w:r>
+      <w:proofErr w:type="spellEnd"/>
+      <w:r>
+        <w:t xml:space="preserve"> et al. 2013). Given the utility of LAI for community, ecosystem, and global processes, there has been a great deal of interest in generating better spatial and temporal datasets. However, there is not one agreed upon method: there are a variety of approaches from both the ground and remote sensing (</w:t>
+      </w:r>
+      <w:proofErr w:type="spellStart"/>
+      <w:r>
+        <w:t>Bréda</w:t>
+      </w:r>
+      <w:proofErr w:type="spellEnd"/>
+      <w:r>
+        <w:t xml:space="preserve"> 2003; </w:t>
+      </w:r>
+      <w:proofErr w:type="spellStart"/>
+      <w:r>
+        <w:t>Jonckheere</w:t>
+      </w:r>
+      <w:proofErr w:type="spellEnd"/>
+      <w:r>
+        <w:t xml:space="preserve"> et al. 2004) and a significant hurdle in temporal variability, both seasonal and successional. Remote sensing products now exist for LAI at the global scale, but the training datasets are largely in North America and so its application to other regions introduces a large amount of error (e.g. for Australia see Hill et al. 2006). Moreover, the accuracy in other regions has also not been well tested, especially in areas were leaf area responds strongly to recent precipitation (or lack thereof). Clearly the next generation of remotely sensed LAI products could use more geographically extensive and diverse training data.</w:t>
       </w:r>
     </w:p>
     <w:p>
       <w:r>
-        <w:t>Given the utility of LAI for community, ecosystem, and global processes, there has been a great deal of interest in generating better spatial and temporal datasets. However, there is not one agreed upon method: th</w:t>
-      </w:r>
-      <w:r>
-        <w:t>ere are a variety of approaches from both the ground and remote sensing (Jonckheere et al. 2004; Bréda 2003) and a significant hurdle in temporal variability, both seasonal and successional. Remote sensing products now exist for LAI at the global scale, bu</w:t>
-      </w:r>
-      <w:r>
-        <w:t xml:space="preserve">t the training datasets are largely in North America and so its application to other regions introduces a large amount of error (e.g. for Australia see Hill et al. 2006). Moreover, the accuracy in other regions has also not been well tested, especially in </w:t>
-      </w:r>
-      <w:r>
-        <w:t>areas were leaf area responds strongly to recent precipitation (or lack thereof). Clearly the next generation of remotely sensed LAI products could use more geographically extensive and diverse training data.</w:t>
+        <w:t xml:space="preserve">If the techniques presented by </w:t>
+      </w:r>
+      <w:proofErr w:type="spellStart"/>
+      <w:r>
+        <w:t>Döbert</w:t>
+      </w:r>
+      <w:proofErr w:type="spellEnd"/>
+      <w:r>
+        <w:t xml:space="preserve"> et al. (2015) are further developed, expanded to include the canopy, there may be a way forward to more extensive—in both space and time—datasets of LAI. Importantly, different approaches work better in different ecosystems—savannahs and woodlands, for example, require a different toolkits than forests (Fuentes et al. 2008). Fully understanding empirical variation in LAI will require a diverse array of ground and remote approaches.</w:t>
       </w:r>
     </w:p>
     <w:p>
       <w:r>
-        <w:t>If the techniques presented by Döbert et al. (2</w:t>
-      </w:r>
-      <w:r>
-        <w:t>015) are further developed, expanded to include the canopy, there may be a way forward to more extensive—in both space and time—datasets of LAI. Importantly, different approaches work better in different ecosystems—savannahs and woodlands, for example, req</w:t>
-      </w:r>
-      <w:r>
-        <w:t xml:space="preserve">uire a different toolkits than forests (Fuentes et al. 2008; Sea et al. 2011). Fully understanding </w:t>
-      </w:r>
-      <w:r>
-        <w:lastRenderedPageBreak/>
-        <w:t>empirical variation in LAI will require a diverse array of ground and remote approaches.</w:t>
-      </w:r>
-      <w:bookmarkStart w:id="0" w:name="_GoBack"/>
-      <w:bookmarkEnd w:id="0"/>
-    </w:p>
-    <w:p>
-      <w:r>
-        <w:t xml:space="preserve">Figure caption: </w:t>
+        <w:t>Fig</w:t>
+      </w:r>
+      <w:r>
+        <w:t>. 1.</w:t>
+      </w:r>
+      <w:r>
+        <w:t xml:space="preserve"> </w:t>
       </w:r>
     </w:p>
     <w:p>
@@ -249,7 +411,23 @@
         <w:t xml:space="preserve">.  (Photo credit: </w:t>
       </w:r>
       <w:r>
+        <w:t xml:space="preserve">M. </w:t>
+      </w:r>
+      <w:proofErr w:type="spellStart"/>
+      <w:r>
         <w:t>Wegmann</w:t>
+      </w:r>
+      <w:proofErr w:type="spellEnd"/>
+      <w:r>
+        <w:t xml:space="preserve"> via </w:t>
+      </w:r>
+      <w:proofErr w:type="spellStart"/>
+      <w:r>
+        <w:t>WikiMedia</w:t>
+      </w:r>
+      <w:proofErr w:type="spellEnd"/>
+      <w:r>
+        <w:t xml:space="preserve"> Commons</w:t>
       </w:r>
       <w:r>
         <w:t>)</w:t>
@@ -282,32 +460,180 @@
       <w:pPr>
         <w:pStyle w:val="Bibliography"/>
       </w:pPr>
-      <w:r>
-        <w:t>Braun-Blanquet, Josias, and others. 1932. “Plant Sociology. the Stud</w:t>
-      </w:r>
-      <w:r>
-        <w:t xml:space="preserve">y of Plant Communities.” </w:t>
+      <w:proofErr w:type="gramStart"/>
+      <w:r>
+        <w:lastRenderedPageBreak/>
+        <w:t>Braun-</w:t>
+      </w:r>
+      <w:proofErr w:type="spellStart"/>
+      <w:r>
+        <w:t>Blanquet</w:t>
+      </w:r>
+      <w:proofErr w:type="spellEnd"/>
+      <w:r>
+        <w:t>, J</w:t>
+      </w:r>
+      <w:r>
+        <w:t>.</w:t>
+      </w:r>
+      <w:r>
+        <w:t xml:space="preserve"> 1932.</w:t>
+      </w:r>
+      <w:proofErr w:type="gramEnd"/>
+      <w:r>
+        <w:t xml:space="preserve"> </w:t>
       </w:r>
       <w:r>
         <w:rPr>
           <w:i/>
         </w:rPr>
-        <w:t>Plant Sociology. The Study of Plant Communities. First Ed.</w:t>
-      </w:r>
-      <w:r>
-        <w:t xml:space="preserve"> McGraw-Hill Book Co., Inc., New York; London.</w:t>
+        <w:t xml:space="preserve">Plant </w:t>
+      </w:r>
+      <w:r>
+        <w:rPr>
+          <w:i/>
+        </w:rPr>
+        <w:t>s</w:t>
+      </w:r>
+      <w:r>
+        <w:rPr>
+          <w:i/>
+        </w:rPr>
+        <w:t xml:space="preserve">ociology. </w:t>
+      </w:r>
+      <w:proofErr w:type="gramStart"/>
+      <w:r>
+        <w:rPr>
+          <w:i/>
+        </w:rPr>
+        <w:t xml:space="preserve">The </w:t>
+      </w:r>
+      <w:r>
+        <w:rPr>
+          <w:i/>
+        </w:rPr>
+        <w:t>s</w:t>
+      </w:r>
+      <w:r>
+        <w:rPr>
+          <w:i/>
+        </w:rPr>
+        <w:t xml:space="preserve">tudy of </w:t>
+      </w:r>
+      <w:r>
+        <w:rPr>
+          <w:i/>
+        </w:rPr>
+        <w:t>p</w:t>
+      </w:r>
+      <w:r>
+        <w:rPr>
+          <w:i/>
+        </w:rPr>
+        <w:t xml:space="preserve">lant </w:t>
+      </w:r>
+      <w:r>
+        <w:rPr>
+          <w:i/>
+        </w:rPr>
+        <w:t>c</w:t>
+      </w:r>
+      <w:r>
+        <w:rPr>
+          <w:i/>
+        </w:rPr>
+        <w:t>ommunities.</w:t>
+      </w:r>
+      <w:proofErr w:type="gramEnd"/>
+      <w:r>
+        <w:rPr>
+          <w:i/>
+        </w:rPr>
+        <w:t xml:space="preserve"> </w:t>
+      </w:r>
+      <w:r>
+        <w:t>McGraw-Hill Book Co</w:t>
+      </w:r>
+      <w:r>
+        <w:t>mpany</w:t>
+      </w:r>
+      <w:r>
+        <w:t>, New York</w:t>
+      </w:r>
+      <w:r>
+        <w:t>, NY, US</w:t>
+      </w:r>
+      <w:r>
+        <w:t>.</w:t>
       </w:r>
     </w:p>
     <w:p>
       <w:pPr>
         <w:pStyle w:val="Bibliography"/>
       </w:pPr>
-      <w:r>
-        <w:t>Bréda, Nathalie JJ. 2003. “Ground-Based Measurements of Leaf Area Index: A Review of Methods, Instruments and Current Controve</w:t>
-      </w:r>
-      <w:r>
-        <w:t xml:space="preserve">rsies.” </w:t>
-      </w:r>
+      <w:proofErr w:type="spellStart"/>
+      <w:r>
+        <w:t>Bréda</w:t>
+      </w:r>
+      <w:proofErr w:type="spellEnd"/>
+      <w:r>
+        <w:t>, N</w:t>
+      </w:r>
+      <w:r>
+        <w:t>.</w:t>
+      </w:r>
+      <w:r>
+        <w:t>J</w:t>
+      </w:r>
+      <w:r>
+        <w:t>.</w:t>
+      </w:r>
+      <w:r>
+        <w:t>J. 2003. Ground-</w:t>
+      </w:r>
+      <w:r>
+        <w:t>b</w:t>
+      </w:r>
+      <w:r>
+        <w:t xml:space="preserve">ased </w:t>
+      </w:r>
+      <w:r>
+        <w:t>m</w:t>
+      </w:r>
+      <w:r>
+        <w:t xml:space="preserve">easurements of Leaf Area Index: A </w:t>
+      </w:r>
+      <w:r>
+        <w:t>r</w:t>
+      </w:r>
+      <w:r>
+        <w:t xml:space="preserve">eview of </w:t>
+      </w:r>
+      <w:r>
+        <w:t>m</w:t>
+      </w:r>
+      <w:r>
+        <w:t xml:space="preserve">ethods, </w:t>
+      </w:r>
+      <w:r>
+        <w:t>i</w:t>
+      </w:r>
+      <w:r>
+        <w:t xml:space="preserve">nstruments and </w:t>
+      </w:r>
+      <w:r>
+        <w:t>c</w:t>
+      </w:r>
+      <w:r>
+        <w:t xml:space="preserve">urrent </w:t>
+      </w:r>
+      <w:r>
+        <w:t>c</w:t>
+      </w:r>
+      <w:r>
+        <w:t xml:space="preserve">ontroversies. </w:t>
+      </w:r>
+      <w:proofErr w:type="gramStart"/>
       <w:r>
         <w:rPr>
           <w:i/>
@@ -315,18 +641,132 @@
         <w:t>Journal of Experimental Botany</w:t>
       </w:r>
       <w:r>
-        <w:t xml:space="preserve"> 54 (392). Soc Experiment Biol: 2403–17.</w:t>
-      </w:r>
+        <w:t xml:space="preserve"> 54</w:t>
+      </w:r>
+      <w:r>
+        <w:t>: 2403–</w:t>
+      </w:r>
+      <w:r>
+        <w:t>24</w:t>
+      </w:r>
+      <w:r>
+        <w:t>17.</w:t>
+      </w:r>
+      <w:proofErr w:type="gramEnd"/>
     </w:p>
     <w:p>
       <w:pPr>
         <w:pStyle w:val="Bibliography"/>
       </w:pPr>
-      <w:r>
-        <w:t xml:space="preserve">Döbert, Timm F, Bruce L Webber, John B Sugau, Katharine JM Dickinson, and Raphael K Didham. 2015. “Can Leaf Area Index and Biomass Be Estimated from Braun-Blanquet Cover Scores </w:t>
-      </w:r>
-      <w:r>
-        <w:t xml:space="preserve">in Tropical Forests?” </w:t>
+      <w:proofErr w:type="spellStart"/>
+      <w:r>
+        <w:t>Döbert</w:t>
+      </w:r>
+      <w:proofErr w:type="spellEnd"/>
+      <w:r>
+        <w:t>, T</w:t>
+      </w:r>
+      <w:r>
+        <w:t>.</w:t>
+      </w:r>
+      <w:r>
+        <w:t>F</w:t>
+      </w:r>
+      <w:r>
+        <w:t>.</w:t>
+      </w:r>
+      <w:r>
+        <w:t>, Webber</w:t>
+      </w:r>
+      <w:r>
+        <w:t>, B.L.</w:t>
+      </w:r>
+      <w:r>
+        <w:t xml:space="preserve">, </w:t>
+      </w:r>
+      <w:proofErr w:type="spellStart"/>
+      <w:r>
+        <w:t>Sugau</w:t>
+      </w:r>
+      <w:proofErr w:type="spellEnd"/>
+      <w:r>
+        <w:t>, J.B.</w:t>
+      </w:r>
+      <w:r>
+        <w:t>, Dickinson</w:t>
+      </w:r>
+      <w:r>
+        <w:t>,</w:t>
+      </w:r>
+      <w:r>
+        <w:t xml:space="preserve"> </w:t>
+      </w:r>
+      <w:r>
+        <w:t>K.J.M. &amp;</w:t>
+      </w:r>
+      <w:r>
+        <w:t xml:space="preserve"> </w:t>
+      </w:r>
+      <w:proofErr w:type="spellStart"/>
+      <w:r>
+        <w:t>Didham</w:t>
+      </w:r>
+      <w:proofErr w:type="spellEnd"/>
+      <w:r>
+        <w:t>, R.K</w:t>
+      </w:r>
+      <w:r>
+        <w:t xml:space="preserve">. 2015. Can Leaf Area Index and </w:t>
+      </w:r>
+      <w:r>
+        <w:t>b</w:t>
+      </w:r>
+      <w:r>
+        <w:t xml:space="preserve">iomass </w:t>
+      </w:r>
+      <w:r>
+        <w:t>b</w:t>
+      </w:r>
+      <w:r>
+        <w:t xml:space="preserve">e </w:t>
+      </w:r>
+      <w:r>
+        <w:t>e</w:t>
+      </w:r>
+      <w:r>
+        <w:t>stimated from Braun-</w:t>
+      </w:r>
+      <w:proofErr w:type="spellStart"/>
+      <w:r>
+        <w:t>Blanquet</w:t>
+      </w:r>
+      <w:proofErr w:type="spellEnd"/>
+      <w:r>
+        <w:t xml:space="preserve"> </w:t>
+      </w:r>
+      <w:r>
+        <w:t>c</w:t>
+      </w:r>
+      <w:r>
+        <w:t xml:space="preserve">over </w:t>
+      </w:r>
+      <w:r>
+        <w:t>s</w:t>
+      </w:r>
+      <w:r>
+        <w:t xml:space="preserve">cores in </w:t>
+      </w:r>
+      <w:r>
+        <w:t>t</w:t>
+      </w:r>
+      <w:r>
+        <w:t xml:space="preserve">ropical </w:t>
+      </w:r>
+      <w:r>
+        <w:t>f</w:t>
+      </w:r>
+      <w:r>
+        <w:t xml:space="preserve">orests? </w:t>
       </w:r>
       <w:r>
         <w:rPr>
@@ -335,19 +775,190 @@
         <w:t>Journal of Vegetation Science</w:t>
       </w:r>
       <w:r>
-        <w:t>. Wiley Online Library.</w:t>
+        <w:rPr>
+          <w:i/>
+        </w:rPr>
+        <w:t xml:space="preserve"> </w:t>
+      </w:r>
+      <w:r>
+        <w:t>26 [PAGE NUMBERS UPDATED WHEN ISSUE IS COMPILED]</w:t>
       </w:r>
     </w:p>
     <w:p>
       <w:pPr>
         <w:pStyle w:val="Bibliography"/>
       </w:pPr>
-      <w:r>
-        <w:t>Fuentes, Sigfredo, Anthony R Palmer, Daniel Taylor, Melanie Zeppel, Rhys Whitley, and Derek Eamus. 2008. “An Automated Procedure for Estimating the Leaf Area Index (LAI) of Woodland</w:t>
-      </w:r>
-      <w:r>
-        <w:t xml:space="preserve"> Ecosystems Using Digital Imagery, MATLAB Programming and Its Application to an Examination of the Relationship Between Remotely Sensed and Field Measurements of LAI.” </w:t>
-      </w:r>
+      <w:proofErr w:type="gramStart"/>
+      <w:r>
+        <w:t>Fuentes, S</w:t>
+      </w:r>
+      <w:r>
+        <w:t>.</w:t>
+      </w:r>
+      <w:r>
+        <w:t>, Palmer</w:t>
+      </w:r>
+      <w:r>
+        <w:t>, A.R.</w:t>
+      </w:r>
+      <w:r>
+        <w:t>, Taylor</w:t>
+      </w:r>
+      <w:r>
+        <w:t>, D.</w:t>
+      </w:r>
+      <w:r>
+        <w:t xml:space="preserve">, </w:t>
+      </w:r>
+      <w:proofErr w:type="spellStart"/>
+      <w:r>
+        <w:t>Zeppel</w:t>
+      </w:r>
+      <w:proofErr w:type="spellEnd"/>
+      <w:r>
+        <w:t>, M.</w:t>
+      </w:r>
+      <w:r>
+        <w:t>, Whitley</w:t>
+      </w:r>
+      <w:r>
+        <w:t>, R. &amp;</w:t>
+      </w:r>
+      <w:r>
+        <w:t xml:space="preserve"> </w:t>
+      </w:r>
+      <w:proofErr w:type="spellStart"/>
+      <w:r>
+        <w:t>Eamus</w:t>
+      </w:r>
+      <w:proofErr w:type="spellEnd"/>
+      <w:r>
+        <w:t>, D</w:t>
+      </w:r>
+      <w:r>
+        <w:t>. 2008.</w:t>
+      </w:r>
+      <w:proofErr w:type="gramEnd"/>
+      <w:r>
+        <w:t xml:space="preserve"> </w:t>
+      </w:r>
+      <w:proofErr w:type="gramStart"/>
+      <w:r>
+        <w:t xml:space="preserve">An </w:t>
+      </w:r>
+      <w:r>
+        <w:t>a</w:t>
+      </w:r>
+      <w:r>
+        <w:t xml:space="preserve">utomated </w:t>
+      </w:r>
+      <w:r>
+        <w:t>p</w:t>
+      </w:r>
+      <w:r>
+        <w:t xml:space="preserve">rocedure for </w:t>
+      </w:r>
+      <w:r>
+        <w:t>e</w:t>
+      </w:r>
+      <w:r>
+        <w:t xml:space="preserve">stimating the Leaf Area Index (LAI) of </w:t>
+      </w:r>
+      <w:r>
+        <w:t>w</w:t>
+      </w:r>
+      <w:r>
+        <w:t xml:space="preserve">oodland </w:t>
+      </w:r>
+      <w:r>
+        <w:t>e</w:t>
+      </w:r>
+      <w:r>
+        <w:t xml:space="preserve">cosystems </w:t>
+      </w:r>
+      <w:r>
+        <w:t>u</w:t>
+      </w:r>
+      <w:r>
+        <w:t xml:space="preserve">sing </w:t>
+      </w:r>
+      <w:r>
+        <w:t>d</w:t>
+      </w:r>
+      <w:r>
+        <w:t xml:space="preserve">igital </w:t>
+      </w:r>
+      <w:r>
+        <w:t>i</w:t>
+      </w:r>
+      <w:r>
+        <w:t xml:space="preserve">magery, MATLAB </w:t>
+      </w:r>
+      <w:r>
+        <w:t>p</w:t>
+      </w:r>
+      <w:r>
+        <w:t xml:space="preserve">rogramming and </w:t>
+      </w:r>
+      <w:r>
+        <w:t>i</w:t>
+      </w:r>
+      <w:r>
+        <w:t xml:space="preserve">ts </w:t>
+      </w:r>
+      <w:r>
+        <w:t>a</w:t>
+      </w:r>
+      <w:r>
+        <w:t xml:space="preserve">pplication to an </w:t>
+      </w:r>
+      <w:r>
+        <w:t>e</w:t>
+      </w:r>
+      <w:r>
+        <w:t xml:space="preserve">xamination of the </w:t>
+      </w:r>
+      <w:r>
+        <w:t>r</w:t>
+      </w:r>
+      <w:r>
+        <w:t xml:space="preserve">elationship </w:t>
+      </w:r>
+      <w:r>
+        <w:t>b</w:t>
+      </w:r>
+      <w:r>
+        <w:t xml:space="preserve">etween </w:t>
+      </w:r>
+      <w:r>
+        <w:t>r</w:t>
+      </w:r>
+      <w:r>
+        <w:t xml:space="preserve">emotely </w:t>
+      </w:r>
+      <w:r>
+        <w:t>s</w:t>
+      </w:r>
+      <w:r>
+        <w:t xml:space="preserve">ensed and </w:t>
+      </w:r>
+      <w:r>
+        <w:t>f</w:t>
+      </w:r>
+      <w:r>
+        <w:t xml:space="preserve">ield </w:t>
+      </w:r>
+      <w:r>
+        <w:t>m</w:t>
+      </w:r>
+      <w:r>
+        <w:t>easurements of LAI.</w:t>
+      </w:r>
+      <w:proofErr w:type="gramEnd"/>
+      <w:r>
+        <w:t xml:space="preserve"> </w:t>
+      </w:r>
+      <w:proofErr w:type="gramStart"/>
       <w:r>
         <w:rPr>
           <w:i/>
@@ -355,108 +966,564 @@
         <w:t>Functional Plant Biology</w:t>
       </w:r>
       <w:r>
-        <w:t xml:space="preserve"> 35 (10). CSIRO: 1070–79.</w:t>
-      </w:r>
+        <w:t xml:space="preserve"> 35</w:t>
+      </w:r>
+      <w:r>
+        <w:t>: 1070–</w:t>
+      </w:r>
+      <w:r>
+        <w:t>10</w:t>
+      </w:r>
+      <w:r>
+        <w:t>79.</w:t>
+      </w:r>
+      <w:proofErr w:type="gramEnd"/>
     </w:p>
     <w:p>
       <w:pPr>
         <w:pStyle w:val="Bibliography"/>
       </w:pPr>
       <w:r>
-        <w:t>Givnish, Thomas J, Rebecca A Montgomer</w:t>
-      </w:r>
-      <w:r>
-        <w:t xml:space="preserve">y, and Guillermo Goldstein. 2004. “Adaptive Radiation of Photosynthetic Physiology in the Hawaiian Lobeliads: Light Regimes, Static Light Responses, and Whole-Plant Compensation Points.” </w:t>
-      </w:r>
+        <w:t>Grubb, P</w:t>
+      </w:r>
+      <w:r>
+        <w:t>.</w:t>
+      </w:r>
+      <w:r>
+        <w:t xml:space="preserve">J. 1977. The </w:t>
+      </w:r>
+      <w:r>
+        <w:t>m</w:t>
+      </w:r>
+      <w:r>
+        <w:t xml:space="preserve">aintenance of </w:t>
+      </w:r>
+      <w:r>
+        <w:t>s</w:t>
+      </w:r>
+      <w:r>
+        <w:t>pecies-</w:t>
+      </w:r>
+      <w:r>
+        <w:t>r</w:t>
+      </w:r>
+      <w:r>
+        <w:t xml:space="preserve">ichness in </w:t>
+      </w:r>
+      <w:r>
+        <w:t>p</w:t>
+      </w:r>
+      <w:r>
+        <w:t xml:space="preserve">lant </w:t>
+      </w:r>
+      <w:r>
+        <w:t>c</w:t>
+      </w:r>
+      <w:r>
+        <w:t xml:space="preserve">ommunities: </w:t>
+      </w:r>
+      <w:r>
+        <w:t>t</w:t>
+      </w:r>
+      <w:r>
+        <w:t xml:space="preserve">he </w:t>
+      </w:r>
+      <w:r>
+        <w:t>i</w:t>
+      </w:r>
+      <w:r>
+        <w:t xml:space="preserve">mportance of the </w:t>
+      </w:r>
+      <w:r>
+        <w:t>r</w:t>
+      </w:r>
+      <w:r>
+        <w:t xml:space="preserve">egeneration </w:t>
+      </w:r>
+      <w:r>
+        <w:t>n</w:t>
+      </w:r>
+      <w:r>
+        <w:t xml:space="preserve">iche. </w:t>
+      </w:r>
+      <w:proofErr w:type="gramStart"/>
       <w:r>
         <w:rPr>
           <w:i/>
         </w:rPr>
-        <w:t>American Journal of Botany</w:t>
-      </w:r>
-      <w:r>
-        <w:t xml:space="preserve"> 91 (2). Botanical Soc America: 228–46.</w:t>
-      </w:r>
+        <w:t>Biol</w:t>
+      </w:r>
+      <w:r>
+        <w:rPr>
+          <w:i/>
+        </w:rPr>
+        <w:t>ogical</w:t>
+      </w:r>
+      <w:r>
+        <w:rPr>
+          <w:i/>
+        </w:rPr>
+        <w:t xml:space="preserve"> Rev</w:t>
+      </w:r>
+      <w:r>
+        <w:rPr>
+          <w:i/>
+        </w:rPr>
+        <w:t>iews</w:t>
+      </w:r>
+      <w:r>
+        <w:t xml:space="preserve"> 52</w:t>
+      </w:r>
+      <w:r>
+        <w:t>: 107–45.</w:t>
+      </w:r>
+      <w:proofErr w:type="gramEnd"/>
     </w:p>
     <w:p>
       <w:pPr>
         <w:pStyle w:val="Bibliography"/>
       </w:pPr>
-      <w:r>
-        <w:t>Gru</w:t>
-      </w:r>
-      <w:r>
-        <w:t xml:space="preserve">bb, Peter J. 1977. “The Maintenance of Species-Richness in Plant Communities: The Importance of the Regeneration Niche.” </w:t>
-      </w:r>
+      <w:proofErr w:type="gramStart"/>
+      <w:r>
+        <w:t>Hill, M</w:t>
+      </w:r>
+      <w:r>
+        <w:t>.</w:t>
+      </w:r>
+      <w:r>
+        <w:t>J</w:t>
+      </w:r>
+      <w:r>
+        <w:t>.</w:t>
+      </w:r>
+      <w:r>
+        <w:t xml:space="preserve">, </w:t>
+      </w:r>
+      <w:proofErr w:type="spellStart"/>
+      <w:r>
+        <w:t>Senarath</w:t>
+      </w:r>
+      <w:proofErr w:type="spellEnd"/>
+      <w:r>
+        <w:t>, U.</w:t>
+      </w:r>
+      <w:r>
+        <w:t>, Lee</w:t>
+      </w:r>
+      <w:r>
+        <w:t>, A.</w:t>
+      </w:r>
+      <w:r>
+        <w:t xml:space="preserve">, </w:t>
+      </w:r>
+      <w:proofErr w:type="spellStart"/>
+      <w:r>
+        <w:t>Zeppel</w:t>
+      </w:r>
+      <w:proofErr w:type="spellEnd"/>
+      <w:r>
+        <w:t>, M.</w:t>
+      </w:r>
+      <w:r>
+        <w:t>, Nightingale</w:t>
+      </w:r>
+      <w:r>
+        <w:t>, J.M.</w:t>
+      </w:r>
+      <w:r>
+        <w:t>, Williams</w:t>
+      </w:r>
+      <w:r>
+        <w:t>, R.D.J. &amp;</w:t>
+      </w:r>
+      <w:r>
+        <w:t xml:space="preserve"> </w:t>
+      </w:r>
+      <w:proofErr w:type="spellStart"/>
+      <w:r>
+        <w:t>McVicar</w:t>
+      </w:r>
+      <w:proofErr w:type="spellEnd"/>
+      <w:r>
+        <w:t>, T.R</w:t>
+      </w:r>
+      <w:r>
+        <w:t>. 2006.</w:t>
+      </w:r>
+      <w:proofErr w:type="gramEnd"/>
+      <w:r>
+        <w:t xml:space="preserve"> </w:t>
+      </w:r>
+      <w:proofErr w:type="gramStart"/>
+      <w:r>
+        <w:t xml:space="preserve">Assessment of the MODIS LAI </w:t>
+      </w:r>
+      <w:r>
+        <w:t>p</w:t>
+      </w:r>
+      <w:r>
+        <w:t xml:space="preserve">roduct for Australian </w:t>
+      </w:r>
+      <w:r>
+        <w:t>e</w:t>
+      </w:r>
+      <w:r>
+        <w:t>cosystems.</w:t>
+      </w:r>
+      <w:proofErr w:type="gramEnd"/>
+      <w:r>
+        <w:t xml:space="preserve"> </w:t>
+      </w:r>
+      <w:proofErr w:type="gramStart"/>
       <w:r>
         <w:rPr>
           <w:i/>
         </w:rPr>
-        <w:t>Biol. Rev</w:t>
-      </w:r>
-      <w:r>
-        <w:t xml:space="preserve"> 52 (1): 107–45.</w:t>
-      </w:r>
+        <w:t>Remote Sensing of Environment</w:t>
+      </w:r>
+      <w:r>
+        <w:t xml:space="preserve"> 101</w:t>
+      </w:r>
+      <w:r>
+        <w:t>: 495–518.</w:t>
+      </w:r>
+      <w:proofErr w:type="gramEnd"/>
     </w:p>
     <w:p>
       <w:pPr>
         <w:pStyle w:val="Bibliography"/>
       </w:pPr>
-      <w:r>
-        <w:t>Hill, Michael J, Udaya Senarath, Alex Lee, Melanie Zeppel, Joanne M Nightingale, Richard Dick J Williams, and</w:t>
-      </w:r>
-      <w:r>
-        <w:t xml:space="preserve"> Tim R McVicar. 2006. “Assessment of the MODIS LAI Product for Australian Ecosystems.” </w:t>
-      </w:r>
+      <w:proofErr w:type="spellStart"/>
+      <w:r>
+        <w:t>Jonckheere</w:t>
+      </w:r>
+      <w:proofErr w:type="spellEnd"/>
+      <w:r>
+        <w:t>, I</w:t>
+      </w:r>
+      <w:r>
+        <w:t>.</w:t>
+      </w:r>
+      <w:r>
+        <w:t>, Fleck</w:t>
+      </w:r>
+      <w:r>
+        <w:t>, S.</w:t>
+      </w:r>
+      <w:r>
+        <w:t xml:space="preserve">, </w:t>
+      </w:r>
+      <w:proofErr w:type="spellStart"/>
+      <w:r>
+        <w:t>Nackaerts</w:t>
+      </w:r>
+      <w:proofErr w:type="spellEnd"/>
+      <w:r>
+        <w:t>, K.</w:t>
+      </w:r>
+      <w:r>
+        <w:t xml:space="preserve">, </w:t>
+      </w:r>
+      <w:proofErr w:type="spellStart"/>
+      <w:r>
+        <w:t>Muys</w:t>
+      </w:r>
+      <w:proofErr w:type="spellEnd"/>
+      <w:r>
+        <w:t>, B.</w:t>
+      </w:r>
+      <w:r>
+        <w:t>, Coppin</w:t>
+      </w:r>
+      <w:r>
+        <w:t>, P.</w:t>
+      </w:r>
+      <w:r>
+        <w:t>, Weiss</w:t>
+      </w:r>
+      <w:r>
+        <w:t>, M. &amp;</w:t>
+      </w:r>
+      <w:r>
+        <w:t xml:space="preserve"> </w:t>
+      </w:r>
+      <w:proofErr w:type="spellStart"/>
+      <w:r>
+        <w:t>Baret</w:t>
+      </w:r>
+      <w:proofErr w:type="spellEnd"/>
+      <w:r>
+        <w:t>, F</w:t>
+      </w:r>
+      <w:r>
+        <w:t xml:space="preserve">. 2004. Review of </w:t>
+      </w:r>
+      <w:r>
+        <w:t>m</w:t>
+      </w:r>
+      <w:r>
+        <w:t xml:space="preserve">ethods for in </w:t>
+      </w:r>
+      <w:r>
+        <w:t>s</w:t>
+      </w:r>
+      <w:r>
+        <w:t xml:space="preserve">itu Leaf Area Index </w:t>
+      </w:r>
+      <w:r>
+        <w:t>d</w:t>
+      </w:r>
+      <w:r>
+        <w:t xml:space="preserve">etermination: Part I. Theories, </w:t>
+      </w:r>
+      <w:r>
+        <w:t>s</w:t>
+      </w:r>
+      <w:r>
+        <w:t xml:space="preserve">ensors and </w:t>
+      </w:r>
+      <w:r>
+        <w:t>h</w:t>
+      </w:r>
+      <w:r>
+        <w:t xml:space="preserve">emispherical </w:t>
+      </w:r>
+      <w:r>
+        <w:t>p</w:t>
+      </w:r>
+      <w:r>
+        <w:t xml:space="preserve">hotography.” </w:t>
+      </w:r>
+      <w:proofErr w:type="gramStart"/>
       <w:r>
         <w:rPr>
           <w:i/>
         </w:rPr>
-        <w:t>Remote Sensing of Environment</w:t>
-      </w:r>
-      <w:r>
-        <w:t xml:space="preserve"> 101 (4). Elsevier: 495–518.</w:t>
-      </w:r>
+        <w:t>Agricultural and Forest Meteorology</w:t>
+      </w:r>
+      <w:r>
+        <w:t xml:space="preserve"> 121</w:t>
+      </w:r>
+      <w:r>
+        <w:t>: 19–35.</w:t>
+      </w:r>
+      <w:proofErr w:type="gramEnd"/>
     </w:p>
     <w:p>
       <w:pPr>
         <w:pStyle w:val="Bibliography"/>
       </w:pPr>
-      <w:r>
-        <w:t>Jonckheere, Inge, Stefan Fleck, Kris Nackaerts, Bart Muys, Pol Coppin, Marie Weiss, and Frédéric Baret. 2004. “</w:t>
-      </w:r>
-      <w:r>
-        <w:t xml:space="preserve">Review of Methods for in Situ Leaf Area Index Determination: Part I. Theories, Sensors and Hemispherical Photography.” </w:t>
-      </w:r>
+      <w:proofErr w:type="spellStart"/>
+      <w:r>
+        <w:t>Kassnacht</w:t>
+      </w:r>
+      <w:proofErr w:type="spellEnd"/>
+      <w:r>
+        <w:t>, K</w:t>
+      </w:r>
+      <w:r>
+        <w:t>.</w:t>
+      </w:r>
+      <w:r>
+        <w:t>S</w:t>
+      </w:r>
+      <w:r>
+        <w:t>. &amp;</w:t>
+      </w:r>
+      <w:r>
+        <w:t xml:space="preserve"> Gower</w:t>
+      </w:r>
+      <w:r>
+        <w:t>, S.T</w:t>
+      </w:r>
+      <w:r>
+        <w:t xml:space="preserve">. 1997. </w:t>
+      </w:r>
+      <w:proofErr w:type="gramStart"/>
+      <w:r>
+        <w:t xml:space="preserve">Interrelationships </w:t>
+      </w:r>
+      <w:r>
+        <w:t>a</w:t>
+      </w:r>
+      <w:r>
+        <w:t xml:space="preserve">mong the </w:t>
+      </w:r>
+      <w:r>
+        <w:t>e</w:t>
+      </w:r>
+      <w:r>
+        <w:t xml:space="preserve">daphic and </w:t>
+      </w:r>
+      <w:r>
+        <w:t>s</w:t>
+      </w:r>
+      <w:r>
+        <w:t xml:space="preserve">tand </w:t>
+      </w:r>
+      <w:r>
+        <w:t>c</w:t>
+      </w:r>
+      <w:r>
+        <w:t xml:space="preserve">haracteristics, Leaf Area Index, and </w:t>
+      </w:r>
+      <w:r>
+        <w:t>a</w:t>
+      </w:r>
+      <w:r>
+        <w:t xml:space="preserve">boveground </w:t>
+      </w:r>
+      <w:r>
+        <w:t>n</w:t>
+      </w:r>
+      <w:r>
+        <w:t xml:space="preserve">et </w:t>
+      </w:r>
+      <w:r>
+        <w:t>p</w:t>
+      </w:r>
+      <w:r>
+        <w:t xml:space="preserve">rimary </w:t>
+      </w:r>
+      <w:r>
+        <w:t>p</w:t>
+      </w:r>
+      <w:r>
+        <w:t xml:space="preserve">roduction of </w:t>
+      </w:r>
+      <w:r>
+        <w:t>u</w:t>
+      </w:r>
+      <w:r>
+        <w:t xml:space="preserve">pland </w:t>
+      </w:r>
+      <w:r>
+        <w:t>f</w:t>
+      </w:r>
+      <w:r>
+        <w:t xml:space="preserve">orest </w:t>
+      </w:r>
+      <w:r>
+        <w:t>e</w:t>
+      </w:r>
+      <w:r>
+        <w:t>cosystems in North Central Wisconsin.</w:t>
+      </w:r>
+      <w:proofErr w:type="gramEnd"/>
+      <w:r>
+        <w:t xml:space="preserve"> </w:t>
+      </w:r>
+      <w:proofErr w:type="gramStart"/>
       <w:r>
         <w:rPr>
           <w:i/>
         </w:rPr>
-        <w:t>Agricultural and Forest Meteorology</w:t>
-      </w:r>
-      <w:r>
-        <w:t xml:space="preserve"> 121 (1). Elsevier: 19–35.</w:t>
-      </w:r>
+        <w:t>Canadian Journal of Forest Research</w:t>
+      </w:r>
+      <w:r>
+        <w:t xml:space="preserve"> 27</w:t>
+      </w:r>
+      <w:r>
+        <w:t>: 1058–</w:t>
+      </w:r>
+      <w:r>
+        <w:t>10</w:t>
+      </w:r>
+      <w:r>
+        <w:t>67.</w:t>
+      </w:r>
+      <w:proofErr w:type="gramEnd"/>
     </w:p>
     <w:p>
       <w:pPr>
         <w:pStyle w:val="Bibliography"/>
       </w:pPr>
-      <w:r>
-        <w:lastRenderedPageBreak/>
-        <w:t>Kassnacht, KS, and Stith T Gower. 1997. “Interrelationships Among the Edaph</w:t>
-      </w:r>
-      <w:r>
-        <w:t xml:space="preserve">ic and Stand Characteristics, Leaf Area Index, and Aboveground Net Primary Production of Upland Forest Ecosystems in North Central Wisconsin.” </w:t>
+      <w:proofErr w:type="spellStart"/>
+      <w:proofErr w:type="gramStart"/>
+      <w:r>
+        <w:t>Monsi</w:t>
+      </w:r>
+      <w:proofErr w:type="spellEnd"/>
+      <w:r>
+        <w:t>, M</w:t>
+      </w:r>
+      <w:r>
+        <w:t>. &amp;</w:t>
+      </w:r>
+      <w:r>
+        <w:t xml:space="preserve"> Saeki</w:t>
+      </w:r>
+      <w:r>
+        <w:t>, T</w:t>
+      </w:r>
+      <w:r>
+        <w:t>. 1953.</w:t>
+      </w:r>
+      <w:proofErr w:type="gramEnd"/>
+      <w:r>
+        <w:t xml:space="preserve"> </w:t>
+      </w:r>
+      <w:proofErr w:type="spellStart"/>
+      <w:proofErr w:type="gramStart"/>
+      <w:r>
+        <w:t>Über</w:t>
+      </w:r>
+      <w:proofErr w:type="spellEnd"/>
+      <w:r>
+        <w:t xml:space="preserve"> Den </w:t>
+      </w:r>
+      <w:proofErr w:type="spellStart"/>
+      <w:r>
+        <w:t>Lichtfaktor</w:t>
+      </w:r>
+      <w:proofErr w:type="spellEnd"/>
+      <w:r>
+        <w:t xml:space="preserve"> in Den </w:t>
+      </w:r>
+      <w:proofErr w:type="spellStart"/>
+      <w:r>
+        <w:t>Pflanzengesellschaften</w:t>
+      </w:r>
+      <w:proofErr w:type="spellEnd"/>
+      <w:r>
+        <w:t xml:space="preserve"> Und Seine </w:t>
+      </w:r>
+      <w:proofErr w:type="spellStart"/>
+      <w:r>
+        <w:t>Bedeutung</w:t>
+      </w:r>
+      <w:proofErr w:type="spellEnd"/>
+      <w:r>
+        <w:t xml:space="preserve"> </w:t>
+      </w:r>
+      <w:proofErr w:type="spellStart"/>
+      <w:r>
+        <w:t>Für</w:t>
+      </w:r>
+      <w:proofErr w:type="spellEnd"/>
+      <w:r>
+        <w:t xml:space="preserve"> Die </w:t>
+      </w:r>
+      <w:proofErr w:type="spellStart"/>
+      <w:r>
+        <w:t>Stoffproduktion</w:t>
+      </w:r>
+      <w:proofErr w:type="spellEnd"/>
+      <w:r>
+        <w:t>.</w:t>
+      </w:r>
+      <w:proofErr w:type="gramEnd"/>
+      <w:r>
+        <w:t xml:space="preserve"> </w:t>
       </w:r>
       <w:r>
         <w:rPr>
           <w:i/>
         </w:rPr>
-        <w:t>Canadian Journal of Forest Research</w:t>
-      </w:r>
-      <w:r>
-        <w:t xml:space="preserve"> 27 (7). NRC Research Press: 1058–67.</w:t>
+        <w:t>Japanese Journal of Botany</w:t>
+      </w:r>
+      <w:r>
+        <w:t xml:space="preserve"> 14: 22–52.</w:t>
       </w:r>
     </w:p>
     <w:p>
@@ -464,100 +1531,399 @@
         <w:pStyle w:val="Bibliography"/>
       </w:pPr>
       <w:r>
-        <w:t>Monsi, M, and T Saeki. 1953. “Über Den L</w:t>
-      </w:r>
-      <w:r>
-        <w:t xml:space="preserve">ichtfaktor in Den Pflanzengesellschaften Und Seine Bedeutung Für Die Stoffproduktion.” </w:t>
+        <w:t>Murray-</w:t>
+      </w:r>
+      <w:proofErr w:type="spellStart"/>
+      <w:r>
+        <w:t>Tortarolo</w:t>
+      </w:r>
+      <w:proofErr w:type="spellEnd"/>
+      <w:r>
+        <w:t>, G</w:t>
+      </w:r>
+      <w:r>
+        <w:t>.</w:t>
+      </w:r>
+      <w:r>
+        <w:t xml:space="preserve">, </w:t>
+      </w:r>
+      <w:proofErr w:type="spellStart"/>
+      <w:r>
+        <w:t>Anav</w:t>
+      </w:r>
+      <w:proofErr w:type="spellEnd"/>
+      <w:r>
+        <w:t>, A.</w:t>
+      </w:r>
+      <w:r>
+        <w:t xml:space="preserve">, </w:t>
+      </w:r>
+      <w:proofErr w:type="spellStart"/>
+      <w:r>
+        <w:t>Friedlingstein</w:t>
+      </w:r>
+      <w:proofErr w:type="spellEnd"/>
+      <w:r>
+        <w:t>, P.</w:t>
+      </w:r>
+      <w:r>
+        <w:t xml:space="preserve">, </w:t>
+      </w:r>
+      <w:proofErr w:type="spellStart"/>
+      <w:r>
+        <w:t>Sitch</w:t>
+      </w:r>
+      <w:proofErr w:type="spellEnd"/>
+      <w:r>
+        <w:t>, S.</w:t>
+      </w:r>
+      <w:r>
+        <w:t xml:space="preserve">, </w:t>
+      </w:r>
+      <w:proofErr w:type="spellStart"/>
+      <w:r>
+        <w:t>Piao</w:t>
+      </w:r>
+      <w:proofErr w:type="spellEnd"/>
+      <w:r>
+        <w:t>, S.</w:t>
+      </w:r>
+      <w:r>
+        <w:t>, Zhu</w:t>
+      </w:r>
+      <w:r>
+        <w:t>, Z.</w:t>
+      </w:r>
+      <w:r>
+        <w:t xml:space="preserve">, </w:t>
+      </w:r>
+      <w:proofErr w:type="spellStart"/>
+      <w:r>
+        <w:t>Poulter</w:t>
+      </w:r>
+      <w:proofErr w:type="spellEnd"/>
+      <w:r>
+        <w:t>, B.</w:t>
+      </w:r>
+      <w:r>
+        <w:t xml:space="preserve">, </w:t>
+      </w:r>
+      <w:proofErr w:type="spellStart"/>
+      <w:r>
+        <w:t>Zaehle</w:t>
+      </w:r>
+      <w:proofErr w:type="spellEnd"/>
+      <w:r>
+        <w:t xml:space="preserve">, S., </w:t>
+      </w:r>
+      <w:proofErr w:type="spellStart"/>
+      <w:r>
+        <w:t>Ahlström</w:t>
+      </w:r>
+      <w:proofErr w:type="spellEnd"/>
+      <w:r>
+        <w:t xml:space="preserve">, A. (…) &amp; </w:t>
+      </w:r>
+      <w:r>
+        <w:t>Zeng</w:t>
+      </w:r>
+      <w:r>
+        <w:t>, N.</w:t>
+      </w:r>
+      <w:r>
+        <w:t xml:space="preserve"> 2013. </w:t>
+      </w:r>
+      <w:proofErr w:type="gramStart"/>
+      <w:r>
+        <w:t xml:space="preserve">Evaluation of </w:t>
+      </w:r>
+      <w:r>
+        <w:t>l</w:t>
+      </w:r>
+      <w:r>
+        <w:t xml:space="preserve">and </w:t>
+      </w:r>
+      <w:r>
+        <w:t>s</w:t>
+      </w:r>
+      <w:r>
+        <w:t xml:space="preserve">urface </w:t>
+      </w:r>
+      <w:r>
+        <w:t>m</w:t>
+      </w:r>
+      <w:r>
+        <w:t xml:space="preserve">odels in </w:t>
+      </w:r>
+      <w:r>
+        <w:t>r</w:t>
+      </w:r>
+      <w:r>
+        <w:t xml:space="preserve">eproducing </w:t>
+      </w:r>
+      <w:r>
+        <w:t>s</w:t>
+      </w:r>
+      <w:r>
+        <w:t>atellite-</w:t>
+      </w:r>
+      <w:r>
+        <w:t>d</w:t>
+      </w:r>
+      <w:r>
+        <w:t xml:space="preserve">erived LAI over the </w:t>
+      </w:r>
+      <w:r>
+        <w:t>h</w:t>
+      </w:r>
+      <w:r>
+        <w:t>igh-</w:t>
+      </w:r>
+      <w:r>
+        <w:t>l</w:t>
+      </w:r>
+      <w:r>
+        <w:t>atitude Northern Hemisphere.</w:t>
+      </w:r>
+      <w:proofErr w:type="gramEnd"/>
+      <w:r>
+        <w:t xml:space="preserve"> Part I: Uncoupled DGVMs. </w:t>
       </w:r>
       <w:r>
         <w:rPr>
           <w:i/>
         </w:rPr>
-        <w:t>Japanese Journal of Botany</w:t>
-      </w:r>
-      <w:r>
-        <w:t xml:space="preserve"> 14: 22–52.</w:t>
+        <w:t>Remote Sensing</w:t>
+      </w:r>
+      <w:r>
+        <w:t xml:space="preserve"> 5</w:t>
+      </w:r>
+      <w:r>
+        <w:t>: 4819–</w:t>
+      </w:r>
+      <w:r>
+        <w:t>48</w:t>
+      </w:r>
+      <w:r>
+        <w:t>38.</w:t>
       </w:r>
     </w:p>
     <w:p>
       <w:pPr>
         <w:pStyle w:val="Bibliography"/>
       </w:pPr>
-      <w:r>
-        <w:t>Murray-Tortarolo, Guillermo, Alessandro Anav, Pierre Friedlingstein, Stephen Sitch, Shilong Piao, Zaichun Zhu, Benjamin Poulter, et</w:t>
-      </w:r>
-      <w:r>
-        <w:t xml:space="preserve"> al. 2013. “Evaluation of Land Surface Models in Reproducing Satellite-Derived LAI over the High-Latitude Northern Hemisphere. Part I: Uncoupled DGVMs.” </w:t>
+      <w:proofErr w:type="spellStart"/>
+      <w:proofErr w:type="gramStart"/>
+      <w:r>
+        <w:t>Odling-Smee</w:t>
+      </w:r>
+      <w:proofErr w:type="spellEnd"/>
+      <w:r>
+        <w:t>, F</w:t>
+      </w:r>
+      <w:r>
+        <w:t>.</w:t>
+      </w:r>
+      <w:r>
+        <w:t>J</w:t>
+      </w:r>
+      <w:r>
+        <w:t>.</w:t>
+      </w:r>
+      <w:r>
+        <w:t xml:space="preserve">, </w:t>
+      </w:r>
+      <w:proofErr w:type="spellStart"/>
+      <w:r>
+        <w:t>Laland</w:t>
+      </w:r>
+      <w:proofErr w:type="spellEnd"/>
+      <w:r>
+        <w:t>, K.N. &amp;</w:t>
+      </w:r>
+      <w:r>
+        <w:t xml:space="preserve"> Feldman</w:t>
+      </w:r>
+      <w:r>
+        <w:t>, M.W</w:t>
+      </w:r>
+      <w:r>
+        <w:t>. 2003.</w:t>
+      </w:r>
+      <w:proofErr w:type="gramEnd"/>
+      <w:r>
+        <w:t xml:space="preserve"> </w:t>
       </w:r>
       <w:r>
         <w:rPr>
           <w:i/>
         </w:rPr>
-        <w:t>Remote Sensing</w:t>
-      </w:r>
-      <w:r>
-        <w:t xml:space="preserve"> 5 (10). Multidisciplinary Digital Publishing Institute: 4819–38.</w:t>
+        <w:t xml:space="preserve">Niche </w:t>
+      </w:r>
+      <w:r>
+        <w:rPr>
+          <w:i/>
+        </w:rPr>
+        <w:t>c</w:t>
+      </w:r>
+      <w:r>
+        <w:rPr>
+          <w:i/>
+        </w:rPr>
+        <w:t xml:space="preserve">onstruction: </w:t>
+      </w:r>
+      <w:r>
+        <w:rPr>
+          <w:i/>
+        </w:rPr>
+        <w:t>t</w:t>
+      </w:r>
+      <w:r>
+        <w:rPr>
+          <w:i/>
+        </w:rPr>
+        <w:t xml:space="preserve">he </w:t>
+      </w:r>
+      <w:r>
+        <w:rPr>
+          <w:i/>
+        </w:rPr>
+        <w:t>n</w:t>
+      </w:r>
+      <w:r>
+        <w:rPr>
+          <w:i/>
+        </w:rPr>
+        <w:t xml:space="preserve">eglected </w:t>
+      </w:r>
+      <w:r>
+        <w:rPr>
+          <w:i/>
+        </w:rPr>
+        <w:t>p</w:t>
+      </w:r>
+      <w:r>
+        <w:rPr>
+          <w:i/>
+        </w:rPr>
+        <w:t xml:space="preserve">rocess in </w:t>
+      </w:r>
+      <w:r>
+        <w:rPr>
+          <w:i/>
+        </w:rPr>
+        <w:t>e</w:t>
+      </w:r>
+      <w:r>
+        <w:rPr>
+          <w:i/>
+        </w:rPr>
+        <w:t>volution</w:t>
+      </w:r>
+      <w:r>
+        <w:t xml:space="preserve">. </w:t>
+      </w:r>
+      <w:r>
+        <w:t>Princeton University Press</w:t>
+      </w:r>
+      <w:r>
+        <w:t>, Princeton, NJ, US</w:t>
+      </w:r>
+      <w:r>
+        <w:t>.</w:t>
       </w:r>
     </w:p>
     <w:p>
       <w:pPr>
         <w:pStyle w:val="Bibliography"/>
       </w:pPr>
-      <w:r>
-        <w:t>Odling-Smee, F John, Ke</w:t>
-      </w:r>
-      <w:r>
-        <w:t xml:space="preserve">vin N Laland, and Marcus W Feldman. 2003. </w:t>
-      </w:r>
+      <w:proofErr w:type="spellStart"/>
+      <w:r>
+        <w:t>Valladares</w:t>
+      </w:r>
+      <w:proofErr w:type="spellEnd"/>
+      <w:r>
+        <w:t>, F</w:t>
+      </w:r>
+      <w:r>
+        <w:t>. &amp;</w:t>
+      </w:r>
+      <w:r>
+        <w:t xml:space="preserve"> </w:t>
+      </w:r>
+      <w:proofErr w:type="spellStart"/>
+      <w:r>
+        <w:t>Niinemets</w:t>
+      </w:r>
+      <w:proofErr w:type="spellEnd"/>
+      <w:r>
+        <w:t>, Ü</w:t>
+      </w:r>
+      <w:r>
+        <w:t xml:space="preserve">. 2008. Shade </w:t>
+      </w:r>
+      <w:r>
+        <w:t>t</w:t>
+      </w:r>
+      <w:r>
+        <w:t xml:space="preserve">olerance, a </w:t>
+      </w:r>
+      <w:r>
+        <w:t>k</w:t>
+      </w:r>
+      <w:r>
+        <w:t xml:space="preserve">ey </w:t>
+      </w:r>
+      <w:r>
+        <w:t>p</w:t>
+      </w:r>
+      <w:r>
+        <w:t xml:space="preserve">lant </w:t>
+      </w:r>
+      <w:r>
+        <w:t>f</w:t>
+      </w:r>
+      <w:r>
+        <w:t xml:space="preserve">eature of </w:t>
+      </w:r>
+      <w:r>
+        <w:t>c</w:t>
+      </w:r>
+      <w:r>
+        <w:t xml:space="preserve">omplex </w:t>
+      </w:r>
+      <w:r>
+        <w:t>n</w:t>
+      </w:r>
+      <w:r>
+        <w:t xml:space="preserve">ature and </w:t>
+      </w:r>
+      <w:r>
+        <w:t>c</w:t>
+      </w:r>
+      <w:r>
+        <w:t xml:space="preserve">onsequences. </w:t>
+      </w:r>
+      <w:proofErr w:type="gramStart"/>
       <w:r>
         <w:rPr>
           <w:i/>
         </w:rPr>
-        <w:t>Niche Construction: The Neglected Process in Evolution</w:t>
-      </w:r>
-      <w:r>
-        <w:t>. 37. Princeton University Press.</w:t>
-      </w:r>
-    </w:p>
-    <w:p>
-      <w:pPr>
-        <w:pStyle w:val="Bibliography"/>
-      </w:pPr>
-      <w:r>
-        <w:t>Sea, William B, Philippe Choler, Jason Beringer, Richard A Weinmann, Lindsay B Hutley, and Ray Leuning. 2011. “Documenting Imp</w:t>
-      </w:r>
-      <w:r>
-        <w:t xml:space="preserve">rovement in Leaf Area Index Estimates from MODIS Using Hemispherical Photos for Australian Savannas.” </w:t>
-      </w:r>
-      <w:r>
-        <w:rPr>
-          <w:i/>
-        </w:rPr>
-        <w:t>Agricultural and Forest Meteorology</w:t>
-      </w:r>
-      <w:r>
-        <w:t xml:space="preserve"> 151 (11). Elsevier: 1453–61.</w:t>
-      </w:r>
-    </w:p>
-    <w:p>
-      <w:pPr>
-        <w:pStyle w:val="Bibliography"/>
-      </w:pPr>
-      <w:r>
-        <w:t>Valladares, Fernando, and Ülo Niinemets. 2008. “Shade Tolerance, a Key Plant Feature of C</w:t>
-      </w:r>
-      <w:r>
-        <w:t xml:space="preserve">omplex Nature and Consequences.” </w:t>
-      </w:r>
-      <w:r>
-        <w:rPr>
-          <w:i/>
-        </w:rPr>
         <w:t>Annual Review of Ecology, Evolution, and Systematics</w:t>
       </w:r>
       <w:r>
-        <w:t>. JSTOR, 237–57.</w:t>
-      </w:r>
+        <w:t xml:space="preserve"> 39: </w:t>
+      </w:r>
+      <w:r>
+        <w:t>237–</w:t>
+      </w:r>
+      <w:r>
+        <w:t>2</w:t>
+      </w:r>
+      <w:r>
+        <w:t>57.</w:t>
+      </w:r>
+      <w:proofErr w:type="gramEnd"/>
     </w:p>
     <w:sectPr>
       <w:pgSz w:w="12240" w:h="15840"/>
@@ -566,6 +1932,21 @@
     </w:sectPr>
   </w:body>
 </w:document>
+</file>
+
+<file path=word/commentsExtended.xml><?xml version="1.0" encoding="utf-8"?>
+<w15:commentsEx xmlns:wpc="http://schemas.microsoft.com/office/word/2010/wordprocessingCanvas" xmlns:mc="http://schemas.openxmlformats.org/markup-compatibility/2006" xmlns:o="urn:schemas-microsoft-com:office:office" xmlns:r="http://schemas.openxmlformats.org/officeDocument/2006/relationships" xmlns:m="http://schemas.openxmlformats.org/officeDocument/2006/math" xmlns:v="urn:schemas-microsoft-com:vml" xmlns:wp14="http://schemas.microsoft.com/office/word/2010/wordprocessingDrawing" xmlns:wp="http://schemas.openxmlformats.org/drawingml/2006/wordprocessingDrawing" xmlns:w10="urn:schemas-microsoft-com:office:word" xmlns:w="http://schemas.openxmlformats.org/wordprocessingml/2006/main" xmlns:w14="http://schemas.microsoft.com/office/word/2010/wordml" xmlns:w15="http://schemas.microsoft.com/office/word/2012/wordml" xmlns:wpg="http://schemas.microsoft.com/office/word/2010/wordprocessingGroup" xmlns:wpi="http://schemas.microsoft.com/office/word/2010/wordprocessingInk" xmlns:wne="http://schemas.microsoft.com/office/word/2006/wordml" xmlns:wps="http://schemas.microsoft.com/office/word/2010/wordprocessingShape" mc:Ignorable="w14 w15 wp14">
+  <w15:commentEx w15:paraId="012C44F1" w15:done="0"/>
+  <w15:commentEx w15:paraId="3B1F994F" w15:done="0"/>
+  <w15:commentEx w15:paraId="4F5C65A2" w15:done="0"/>
+  <w15:commentEx w15:paraId="1EA2CC48" w15:done="0"/>
+  <w15:commentEx w15:paraId="7BB4BC28" w15:done="0"/>
+  <w15:commentEx w15:paraId="1F1080C2" w15:done="0"/>
+  <w15:commentEx w15:paraId="7261C001" w15:done="0"/>
+  <w15:commentEx w15:paraId="368868FA" w15:done="0"/>
+  <w15:commentEx w15:paraId="7C85EAEC" w15:done="0"/>
+  <w15:commentEx w15:paraId="07538814" w15:done="0"/>
+</w15:commentsEx>
 </file>
 
 <file path=word/numbering.xml><?xml version="1.0" encoding="utf-8"?>
@@ -763,6 +2144,14 @@
 </w:numbering>
 </file>
 
+<file path=word/people.xml><?xml version="1.0" encoding="utf-8"?>
+<w15:people xmlns:wpc="http://schemas.microsoft.com/office/word/2010/wordprocessingCanvas" xmlns:mc="http://schemas.openxmlformats.org/markup-compatibility/2006" xmlns:o="urn:schemas-microsoft-com:office:office" xmlns:r="http://schemas.openxmlformats.org/officeDocument/2006/relationships" xmlns:m="http://schemas.openxmlformats.org/officeDocument/2006/math" xmlns:v="urn:schemas-microsoft-com:vml" xmlns:wp14="http://schemas.microsoft.com/office/word/2010/wordprocessingDrawing" xmlns:wp="http://schemas.openxmlformats.org/drawingml/2006/wordprocessingDrawing" xmlns:w10="urn:schemas-microsoft-com:office:word" xmlns:w="http://schemas.openxmlformats.org/wordprocessingml/2006/main" xmlns:w14="http://schemas.microsoft.com/office/word/2010/wordml" xmlns:w15="http://schemas.microsoft.com/office/word/2012/wordml" xmlns:wpg="http://schemas.microsoft.com/office/word/2010/wordprocessingGroup" xmlns:wpi="http://schemas.microsoft.com/office/word/2010/wordprocessingInk" xmlns:wne="http://schemas.microsoft.com/office/word/2006/wordml" xmlns:wps="http://schemas.microsoft.com/office/word/2010/wordprocessingShape" mc:Ignorable="w14 w15 wp14">
+  <w15:person w15:author="Meelis Pärtel">
+    <w15:presenceInfo w15:providerId="None" w15:userId="Meelis Pärtel"/>
+  </w15:person>
+</w15:people>
+</file>
+
 <file path=word/styles.xml><?xml version="1.0" encoding="utf-8"?>
 <w:styles xmlns:mc="http://schemas.openxmlformats.org/markup-compatibility/2006" xmlns:r="http://schemas.openxmlformats.org/officeDocument/2006/relationships" xmlns:w="http://schemas.openxmlformats.org/wordprocessingml/2006/main" xmlns:w14="http://schemas.microsoft.com/office/word/2010/wordml" mc:Ignorable="w14">
   <w:docDefaults>
@@ -780,7 +2169,144 @@
       </w:pPr>
     </w:pPrDefault>
   </w:docDefaults>
-  <w:latentStyles w:defLockedState="0" w:defUIPriority="0" w:defSemiHidden="0" w:defUnhideWhenUsed="0" w:defQFormat="0" w:count="276"/>
+  <w:latentStyles w:defLockedState="0" w:defUIPriority="0" w:defSemiHidden="1" w:defUnhideWhenUsed="1" w:defQFormat="0" w:count="276">
+    <w:lsdException w:name="Normal" w:semiHidden="0" w:unhideWhenUsed="0"/>
+    <w:lsdException w:name="heading 1" w:semiHidden="0" w:unhideWhenUsed="0"/>
+    <w:lsdException w:name="heading 2" w:semiHidden="0" w:unhideWhenUsed="0"/>
+    <w:lsdException w:name="heading 3" w:semiHidden="0" w:unhideWhenUsed="0"/>
+    <w:lsdException w:name="heading 4" w:semiHidden="0" w:unhideWhenUsed="0"/>
+    <w:lsdException w:name="heading 5" w:semiHidden="0" w:unhideWhenUsed="0"/>
+    <w:lsdException w:name="heading 6" w:semiHidden="0" w:unhideWhenUsed="0"/>
+    <w:lsdException w:name="List Number" w:semiHidden="0" w:unhideWhenUsed="0"/>
+    <w:lsdException w:name="List 4" w:semiHidden="0" w:unhideWhenUsed="0"/>
+    <w:lsdException w:name="List 5" w:semiHidden="0" w:unhideWhenUsed="0"/>
+    <w:lsdException w:name="Title" w:semiHidden="0" w:unhideWhenUsed="0"/>
+    <w:lsdException w:name="Subtitle" w:semiHidden="0" w:unhideWhenUsed="0"/>
+    <w:lsdException w:name="Salutation" w:semiHidden="0" w:unhideWhenUsed="0"/>
+    <w:lsdException w:name="Date" w:semiHidden="0" w:unhideWhenUsed="0"/>
+    <w:lsdException w:name="Body Text First Indent" w:semiHidden="0" w:unhideWhenUsed="0"/>
+    <w:lsdException w:name="Strong" w:semiHidden="0" w:unhideWhenUsed="0"/>
+    <w:lsdException w:name="Emphasis" w:semiHidden="0" w:unhideWhenUsed="0"/>
+    <w:lsdException w:name="Table Grid" w:semiHidden="0" w:unhideWhenUsed="0"/>
+    <w:lsdException w:name="Note Level 1" w:semiHidden="0" w:unhideWhenUsed="0"/>
+    <w:lsdException w:name="Note Level 2" w:semiHidden="0" w:unhideWhenUsed="0"/>
+    <w:lsdException w:name="Note Level 3" w:semiHidden="0" w:unhideWhenUsed="0"/>
+    <w:lsdException w:name="Note Level 4" w:semiHidden="0" w:unhideWhenUsed="0"/>
+    <w:lsdException w:name="Note Level 5" w:semiHidden="0" w:unhideWhenUsed="0"/>
+    <w:lsdException w:name="Note Level 6" w:semiHidden="0" w:unhideWhenUsed="0"/>
+    <w:lsdException w:name="Note Level 7" w:semiHidden="0" w:unhideWhenUsed="0"/>
+    <w:lsdException w:name="Note Level 8" w:semiHidden="0" w:unhideWhenUsed="0"/>
+    <w:lsdException w:name="Note Level 9" w:semiHidden="0" w:unhideWhenUsed="0"/>
+    <w:lsdException w:name="Placeholder Text" w:semiHidden="0" w:unhideWhenUsed="0"/>
+    <w:lsdException w:name="No Spacing" w:semiHidden="0" w:unhideWhenUsed="0"/>
+    <w:lsdException w:name="Light Shading" w:semiHidden="0" w:unhideWhenUsed="0"/>
+    <w:lsdException w:name="Light List" w:semiHidden="0" w:unhideWhenUsed="0"/>
+    <w:lsdException w:name="Light Grid" w:semiHidden="0" w:unhideWhenUsed="0"/>
+    <w:lsdException w:name="Medium Shading 1" w:semiHidden="0" w:unhideWhenUsed="0"/>
+    <w:lsdException w:name="Medium Shading 2" w:semiHidden="0" w:unhideWhenUsed="0"/>
+    <w:lsdException w:name="Medium List 1" w:semiHidden="0" w:unhideWhenUsed="0"/>
+    <w:lsdException w:name="Medium List 2" w:semiHidden="0" w:unhideWhenUsed="0"/>
+    <w:lsdException w:name="Medium Grid 1" w:semiHidden="0" w:unhideWhenUsed="0"/>
+    <w:lsdException w:name="Medium Grid 2" w:semiHidden="0" w:unhideWhenUsed="0"/>
+    <w:lsdException w:name="Medium Grid 3" w:semiHidden="0" w:unhideWhenUsed="0"/>
+    <w:lsdException w:name="Dark List" w:semiHidden="0" w:unhideWhenUsed="0"/>
+    <w:lsdException w:name="Colorful Shading" w:semiHidden="0" w:unhideWhenUsed="0"/>
+    <w:lsdException w:name="Colorful List" w:semiHidden="0" w:unhideWhenUsed="0"/>
+    <w:lsdException w:name="Colorful Grid" w:semiHidden="0" w:unhideWhenUsed="0"/>
+    <w:lsdException w:name="Light Shading Accent 1" w:semiHidden="0" w:unhideWhenUsed="0"/>
+    <w:lsdException w:name="Light List Accent 1" w:semiHidden="0" w:unhideWhenUsed="0"/>
+    <w:lsdException w:name="Light Grid Accent 1" w:semiHidden="0" w:unhideWhenUsed="0"/>
+    <w:lsdException w:name="Medium Shading 1 Accent 1" w:semiHidden="0" w:unhideWhenUsed="0"/>
+    <w:lsdException w:name="Medium Shading 2 Accent 1" w:semiHidden="0" w:unhideWhenUsed="0"/>
+    <w:lsdException w:name="Medium List 1 Accent 1" w:semiHidden="0" w:unhideWhenUsed="0"/>
+    <w:lsdException w:name="Revision" w:unhideWhenUsed="0"/>
+    <w:lsdException w:name="List Paragraph" w:semiHidden="0" w:unhideWhenUsed="0"/>
+    <w:lsdException w:name="Quote" w:semiHidden="0" w:unhideWhenUsed="0"/>
+    <w:lsdException w:name="Intense Quote" w:semiHidden="0" w:unhideWhenUsed="0"/>
+    <w:lsdException w:name="Medium List 2 Accent 1" w:semiHidden="0" w:unhideWhenUsed="0"/>
+    <w:lsdException w:name="Medium Grid 1 Accent 1" w:semiHidden="0" w:unhideWhenUsed="0"/>
+    <w:lsdException w:name="Medium Grid 2 Accent 1" w:semiHidden="0" w:unhideWhenUsed="0"/>
+    <w:lsdException w:name="Medium Grid 3 Accent 1" w:semiHidden="0" w:unhideWhenUsed="0"/>
+    <w:lsdException w:name="Dark List Accent 1" w:semiHidden="0" w:unhideWhenUsed="0"/>
+    <w:lsdException w:name="Colorful Shading Accent 1" w:semiHidden="0" w:unhideWhenUsed="0"/>
+    <w:lsdException w:name="Colorful List Accent 1" w:semiHidden="0" w:unhideWhenUsed="0"/>
+    <w:lsdException w:name="Colorful Grid Accent 1" w:semiHidden="0" w:unhideWhenUsed="0"/>
+    <w:lsdException w:name="Light Shading Accent 2" w:semiHidden="0" w:unhideWhenUsed="0"/>
+    <w:lsdException w:name="Light List Accent 2" w:semiHidden="0" w:unhideWhenUsed="0"/>
+    <w:lsdException w:name="Light Grid Accent 2" w:semiHidden="0" w:unhideWhenUsed="0"/>
+    <w:lsdException w:name="Medium Shading 1 Accent 2" w:semiHidden="0" w:unhideWhenUsed="0"/>
+    <w:lsdException w:name="Medium Shading 2 Accent 2" w:semiHidden="0" w:unhideWhenUsed="0"/>
+    <w:lsdException w:name="Medium List 1 Accent 2" w:semiHidden="0" w:unhideWhenUsed="0"/>
+    <w:lsdException w:name="Medium List 2 Accent 2" w:semiHidden="0" w:unhideWhenUsed="0"/>
+    <w:lsdException w:name="Medium Grid 1 Accent 2" w:semiHidden="0" w:unhideWhenUsed="0"/>
+    <w:lsdException w:name="Medium Grid 2 Accent 2" w:semiHidden="0" w:unhideWhenUsed="0"/>
+    <w:lsdException w:name="Medium Grid 3 Accent 2" w:semiHidden="0" w:unhideWhenUsed="0"/>
+    <w:lsdException w:name="Dark List Accent 2" w:semiHidden="0" w:unhideWhenUsed="0"/>
+    <w:lsdException w:name="Colorful Shading Accent 2" w:semiHidden="0" w:unhideWhenUsed="0"/>
+    <w:lsdException w:name="Colorful List Accent 2" w:semiHidden="0" w:unhideWhenUsed="0"/>
+    <w:lsdException w:name="Colorful Grid Accent 2" w:semiHidden="0" w:unhideWhenUsed="0"/>
+    <w:lsdException w:name="Light Shading Accent 3" w:semiHidden="0" w:unhideWhenUsed="0"/>
+    <w:lsdException w:name="Light List Accent 3" w:semiHidden="0" w:unhideWhenUsed="0"/>
+    <w:lsdException w:name="Light Grid Accent 3" w:semiHidden="0" w:unhideWhenUsed="0"/>
+    <w:lsdException w:name="Medium Shading 1 Accent 3" w:semiHidden="0" w:unhideWhenUsed="0"/>
+    <w:lsdException w:name="Medium Shading 2 Accent 3" w:semiHidden="0" w:unhideWhenUsed="0"/>
+    <w:lsdException w:name="Medium List 1 Accent 3" w:semiHidden="0" w:unhideWhenUsed="0"/>
+    <w:lsdException w:name="Medium List 2 Accent 3" w:semiHidden="0" w:unhideWhenUsed="0"/>
+    <w:lsdException w:name="Medium Grid 1 Accent 3" w:semiHidden="0" w:unhideWhenUsed="0"/>
+    <w:lsdException w:name="Medium Grid 2 Accent 3" w:semiHidden="0" w:unhideWhenUsed="0"/>
+    <w:lsdException w:name="Medium Grid 3 Accent 3" w:semiHidden="0" w:unhideWhenUsed="0"/>
+    <w:lsdException w:name="Dark List Accent 3" w:semiHidden="0" w:unhideWhenUsed="0"/>
+    <w:lsdException w:name="Colorful Shading Accent 3" w:semiHidden="0" w:unhideWhenUsed="0"/>
+    <w:lsdException w:name="Colorful List Accent 3" w:semiHidden="0" w:unhideWhenUsed="0"/>
+    <w:lsdException w:name="Colorful Grid Accent 3" w:semiHidden="0" w:unhideWhenUsed="0"/>
+    <w:lsdException w:name="Light Shading Accent 4" w:semiHidden="0" w:unhideWhenUsed="0"/>
+    <w:lsdException w:name="Light List Accent 4" w:semiHidden="0" w:unhideWhenUsed="0"/>
+    <w:lsdException w:name="Light Grid Accent 4" w:semiHidden="0" w:unhideWhenUsed="0"/>
+    <w:lsdException w:name="Medium Shading 1 Accent 4" w:semiHidden="0" w:unhideWhenUsed="0"/>
+    <w:lsdException w:name="Medium Shading 2 Accent 4" w:semiHidden="0" w:unhideWhenUsed="0"/>
+    <w:lsdException w:name="Medium List 1 Accent 4" w:semiHidden="0" w:unhideWhenUsed="0"/>
+    <w:lsdException w:name="Medium List 2 Accent 4" w:semiHidden="0" w:unhideWhenUsed="0"/>
+    <w:lsdException w:name="Medium Grid 1 Accent 4" w:semiHidden="0" w:unhideWhenUsed="0"/>
+    <w:lsdException w:name="Medium Grid 2 Accent 4" w:semiHidden="0" w:unhideWhenUsed="0"/>
+    <w:lsdException w:name="Medium Grid 3 Accent 4" w:semiHidden="0" w:unhideWhenUsed="0"/>
+    <w:lsdException w:name="Dark List Accent 4" w:semiHidden="0" w:unhideWhenUsed="0"/>
+    <w:lsdException w:name="Colorful Shading Accent 4" w:semiHidden="0" w:unhideWhenUsed="0"/>
+    <w:lsdException w:name="Colorful List Accent 4" w:semiHidden="0" w:unhideWhenUsed="0"/>
+    <w:lsdException w:name="Colorful Grid Accent 4" w:semiHidden="0" w:unhideWhenUsed="0"/>
+    <w:lsdException w:name="Light Shading Accent 5" w:semiHidden="0" w:unhideWhenUsed="0"/>
+    <w:lsdException w:name="Light List Accent 5" w:semiHidden="0" w:unhideWhenUsed="0"/>
+    <w:lsdException w:name="Light Grid Accent 5" w:semiHidden="0" w:unhideWhenUsed="0"/>
+    <w:lsdException w:name="Medium Shading 1 Accent 5" w:semiHidden="0" w:unhideWhenUsed="0"/>
+    <w:lsdException w:name="Medium Shading 2 Accent 5" w:semiHidden="0" w:unhideWhenUsed="0"/>
+    <w:lsdException w:name="Medium List 1 Accent 5" w:semiHidden="0" w:unhideWhenUsed="0"/>
+    <w:lsdException w:name="Medium List 2 Accent 5" w:semiHidden="0" w:unhideWhenUsed="0"/>
+    <w:lsdException w:name="Medium Grid 1 Accent 5" w:semiHidden="0" w:unhideWhenUsed="0"/>
+    <w:lsdException w:name="Medium Grid 2 Accent 5" w:semiHidden="0" w:unhideWhenUsed="0"/>
+    <w:lsdException w:name="Medium Grid 3 Accent 5" w:semiHidden="0" w:unhideWhenUsed="0"/>
+    <w:lsdException w:name="Dark List Accent 5" w:semiHidden="0" w:unhideWhenUsed="0"/>
+    <w:lsdException w:name="Colorful Shading Accent 5" w:semiHidden="0" w:unhideWhenUsed="0"/>
+    <w:lsdException w:name="Colorful List Accent 5" w:semiHidden="0" w:unhideWhenUsed="0"/>
+    <w:lsdException w:name="Colorful Grid Accent 5" w:semiHidden="0" w:unhideWhenUsed="0"/>
+    <w:lsdException w:name="Light Shading Accent 6" w:semiHidden="0" w:unhideWhenUsed="0"/>
+    <w:lsdException w:name="Light List Accent 6" w:semiHidden="0" w:unhideWhenUsed="0"/>
+    <w:lsdException w:name="Light Grid Accent 6" w:semiHidden="0" w:unhideWhenUsed="0"/>
+    <w:lsdException w:name="Medium Shading 1 Accent 6" w:semiHidden="0" w:unhideWhenUsed="0"/>
+    <w:lsdException w:name="Medium Shading 2 Accent 6" w:semiHidden="0" w:unhideWhenUsed="0"/>
+    <w:lsdException w:name="Medium List 1 Accent 6" w:semiHidden="0" w:unhideWhenUsed="0"/>
+    <w:lsdException w:name="Medium List 2 Accent 6" w:semiHidden="0" w:unhideWhenUsed="0"/>
+    <w:lsdException w:name="Medium Grid 1 Accent 6" w:semiHidden="0" w:unhideWhenUsed="0"/>
+    <w:lsdException w:name="Medium Grid 2 Accent 6" w:semiHidden="0" w:unhideWhenUsed="0"/>
+    <w:lsdException w:name="Medium Grid 3 Accent 6" w:semiHidden="0" w:unhideWhenUsed="0"/>
+    <w:lsdException w:name="Dark List Accent 6" w:semiHidden="0" w:unhideWhenUsed="0"/>
+    <w:lsdException w:name="Colorful Shading Accent 6" w:semiHidden="0" w:unhideWhenUsed="0"/>
+    <w:lsdException w:name="Colorful List Accent 6" w:semiHidden="0" w:unhideWhenUsed="0"/>
+    <w:lsdException w:name="Colorful Grid Accent 6" w:semiHidden="0" w:unhideWhenUsed="0"/>
+    <w:lsdException w:name="Subtle Emphasis" w:semiHidden="0" w:unhideWhenUsed="0"/>
+    <w:lsdException w:name="Intense Emphasis" w:semiHidden="0" w:unhideWhenUsed="0"/>
+    <w:lsdException w:name="Subtle Reference" w:semiHidden="0" w:unhideWhenUsed="0"/>
+    <w:lsdException w:name="Intense Reference" w:semiHidden="0" w:unhideWhenUsed="0"/>
+    <w:lsdException w:name="Book Title" w:semiHidden="0" w:unhideWhenUsed="0"/>
+  </w:latentStyles>
   <w:style w:type="paragraph" w:default="1" w:styleId="Normal">
     <w:name w:val="Normal"/>
     <w:qFormat/>
@@ -896,6 +2422,7 @@
   <w:style w:type="character" w:default="1" w:styleId="DefaultParagraphFont">
     <w:name w:val="Default Paragraph Font"/>
     <w:uiPriority w:val="1"/>
+    <w:semiHidden/>
     <w:unhideWhenUsed/>
   </w:style>
   <w:style w:type="table" w:default="1" w:styleId="TableNormal">
@@ -1368,6 +2895,94 @@
       <w:sz w:val="22"/>
     </w:rPr>
   </w:style>
+  <w:style w:type="character" w:styleId="CommentReference">
+    <w:name w:val="annotation reference"/>
+    <w:basedOn w:val="DefaultParagraphFont"/>
+    <w:semiHidden/>
+    <w:unhideWhenUsed/>
+    <w:rsid w:val="00023F75"/>
+    <w:rPr>
+      <w:sz w:val="16"/>
+      <w:szCs w:val="16"/>
+    </w:rPr>
+  </w:style>
+  <w:style w:type="paragraph" w:styleId="CommentText">
+    <w:name w:val="annotation text"/>
+    <w:basedOn w:val="Normal"/>
+    <w:link w:val="CommentTextChar"/>
+    <w:semiHidden/>
+    <w:unhideWhenUsed/>
+    <w:rsid w:val="00023F75"/>
+    <w:rPr>
+      <w:sz w:val="20"/>
+      <w:szCs w:val="20"/>
+    </w:rPr>
+  </w:style>
+  <w:style w:type="character" w:customStyle="1" w:styleId="CommentTextChar">
+    <w:name w:val="Comment Text Char"/>
+    <w:basedOn w:val="DefaultParagraphFont"/>
+    <w:link w:val="CommentText"/>
+    <w:semiHidden/>
+    <w:rsid w:val="00023F75"/>
+    <w:rPr>
+      <w:sz w:val="20"/>
+      <w:szCs w:val="20"/>
+    </w:rPr>
+  </w:style>
+  <w:style w:type="paragraph" w:styleId="CommentSubject">
+    <w:name w:val="annotation subject"/>
+    <w:basedOn w:val="CommentText"/>
+    <w:next w:val="CommentText"/>
+    <w:link w:val="CommentSubjectChar"/>
+    <w:semiHidden/>
+    <w:unhideWhenUsed/>
+    <w:rsid w:val="00023F75"/>
+    <w:rPr>
+      <w:b/>
+      <w:bCs/>
+    </w:rPr>
+  </w:style>
+  <w:style w:type="character" w:customStyle="1" w:styleId="CommentSubjectChar">
+    <w:name w:val="Comment Subject Char"/>
+    <w:basedOn w:val="CommentTextChar"/>
+    <w:link w:val="CommentSubject"/>
+    <w:semiHidden/>
+    <w:rsid w:val="00023F75"/>
+    <w:rPr>
+      <w:b/>
+      <w:bCs/>
+      <w:sz w:val="20"/>
+      <w:szCs w:val="20"/>
+    </w:rPr>
+  </w:style>
+  <w:style w:type="paragraph" w:styleId="BalloonText">
+    <w:name w:val="Balloon Text"/>
+    <w:basedOn w:val="Normal"/>
+    <w:link w:val="BalloonTextChar"/>
+    <w:semiHidden/>
+    <w:unhideWhenUsed/>
+    <w:rsid w:val="00023F75"/>
+    <w:pPr>
+      <w:spacing w:before="0" w:after="0"/>
+    </w:pPr>
+    <w:rPr>
+      <w:rFonts w:ascii="Segoe UI" w:hAnsi="Segoe UI" w:cs="Segoe UI"/>
+      <w:sz w:val="18"/>
+      <w:szCs w:val="18"/>
+    </w:rPr>
+  </w:style>
+  <w:style w:type="character" w:customStyle="1" w:styleId="BalloonTextChar">
+    <w:name w:val="Balloon Text Char"/>
+    <w:basedOn w:val="DefaultParagraphFont"/>
+    <w:link w:val="BalloonText"/>
+    <w:semiHidden/>
+    <w:rsid w:val="00023F75"/>
+    <w:rPr>
+      <w:rFonts w:ascii="Segoe UI" w:hAnsi="Segoe UI" w:cs="Segoe UI"/>
+      <w:sz w:val="18"/>
+      <w:szCs w:val="18"/>
+    </w:rPr>
+  </w:style>
 </w:styles>
 </file>
 
@@ -1376,156 +2991,267 @@
   <w:docDefaults>
     <w:rPrDefault>
       <w:rPr>
-        <w:rFonts w:asciiTheme="minorHAnsi" w:eastAsiaTheme="minorEastAsia" w:hAnsiTheme="minorHAnsi" w:cstheme="minorBidi"/>
+        <w:rFonts w:asciiTheme="minorHAnsi" w:eastAsiaTheme="minorHAnsi" w:hAnsiTheme="minorHAnsi" w:cstheme="minorBidi"/>
         <w:sz w:val="24"/>
         <w:szCs w:val="24"/>
-        <w:lang w:val="en-US" w:eastAsia="ja-JP" w:bidi="ar-SA"/>
+        <w:lang w:val="en-US" w:eastAsia="en-US" w:bidi="ar-SA"/>
       </w:rPr>
     </w:rPrDefault>
-    <w:pPrDefault/>
+    <w:pPrDefault>
+      <w:pPr>
+        <w:spacing w:after="200"/>
+      </w:pPr>
+    </w:pPrDefault>
   </w:docDefaults>
-  <w:latentStyles w:defLockedState="0" w:defUIPriority="99" w:defSemiHidden="1" w:defUnhideWhenUsed="1" w:defQFormat="0" w:count="276">
-    <w:lsdException w:name="Normal" w:semiHidden="0" w:uiPriority="0" w:unhideWhenUsed="0" w:qFormat="1"/>
-    <w:lsdException w:name="heading 1" w:semiHidden="0" w:uiPriority="9" w:unhideWhenUsed="0" w:qFormat="1"/>
-    <w:lsdException w:name="heading 2" w:uiPriority="9" w:qFormat="1"/>
-    <w:lsdException w:name="heading 3" w:uiPriority="9" w:qFormat="1"/>
-    <w:lsdException w:name="heading 4" w:uiPriority="9" w:qFormat="1"/>
-    <w:lsdException w:name="heading 5" w:uiPriority="9" w:qFormat="1"/>
-    <w:lsdException w:name="heading 6" w:uiPriority="9" w:qFormat="1"/>
-    <w:lsdException w:name="heading 7" w:uiPriority="9" w:qFormat="1"/>
-    <w:lsdException w:name="heading 8" w:uiPriority="9" w:qFormat="1"/>
-    <w:lsdException w:name="heading 9" w:uiPriority="9" w:qFormat="1"/>
-    <w:lsdException w:name="toc 1" w:uiPriority="39"/>
-    <w:lsdException w:name="toc 2" w:uiPriority="39"/>
-    <w:lsdException w:name="toc 3" w:uiPriority="39"/>
-    <w:lsdException w:name="toc 4" w:uiPriority="39"/>
-    <w:lsdException w:name="toc 5" w:uiPriority="39"/>
-    <w:lsdException w:name="toc 6" w:uiPriority="39"/>
-    <w:lsdException w:name="toc 7" w:uiPriority="39"/>
-    <w:lsdException w:name="toc 8" w:uiPriority="39"/>
-    <w:lsdException w:name="toc 9" w:uiPriority="39"/>
-    <w:lsdException w:name="caption" w:uiPriority="35" w:qFormat="1"/>
-    <w:lsdException w:name="Title" w:semiHidden="0" w:uiPriority="10" w:unhideWhenUsed="0" w:qFormat="1"/>
-    <w:lsdException w:name="Default Paragraph Font" w:uiPriority="1"/>
-    <w:lsdException w:name="Subtitle" w:semiHidden="0" w:uiPriority="11" w:unhideWhenUsed="0" w:qFormat="1"/>
-    <w:lsdException w:name="Strong" w:semiHidden="0" w:uiPriority="22" w:unhideWhenUsed="0" w:qFormat="1"/>
-    <w:lsdException w:name="Emphasis" w:semiHidden="0" w:uiPriority="20" w:unhideWhenUsed="0" w:qFormat="1"/>
-    <w:lsdException w:name="Table Grid" w:semiHidden="0" w:uiPriority="59" w:unhideWhenUsed="0"/>
-    <w:lsdException w:name="Placeholder Text" w:unhideWhenUsed="0"/>
-    <w:lsdException w:name="No Spacing" w:semiHidden="0" w:uiPriority="1" w:unhideWhenUsed="0" w:qFormat="1"/>
-    <w:lsdException w:name="Light Shading" w:semiHidden="0" w:uiPriority="60" w:unhideWhenUsed="0"/>
-    <w:lsdException w:name="Light List" w:semiHidden="0" w:uiPriority="61" w:unhideWhenUsed="0"/>
-    <w:lsdException w:name="Light Grid" w:semiHidden="0" w:uiPriority="62" w:unhideWhenUsed="0"/>
-    <w:lsdException w:name="Medium Shading 1" w:semiHidden="0" w:uiPriority="63" w:unhideWhenUsed="0"/>
-    <w:lsdException w:name="Medium Shading 2" w:semiHidden="0" w:uiPriority="64" w:unhideWhenUsed="0"/>
-    <w:lsdException w:name="Medium List 1" w:semiHidden="0" w:uiPriority="65" w:unhideWhenUsed="0"/>
-    <w:lsdException w:name="Medium List 2" w:semiHidden="0" w:uiPriority="66" w:unhideWhenUsed="0"/>
-    <w:lsdException w:name="Medium Grid 1" w:semiHidden="0" w:uiPriority="67" w:unhideWhenUsed="0"/>
-    <w:lsdException w:name="Medium Grid 2" w:semiHidden="0" w:uiPriority="68" w:unhideWhenUsed="0"/>
-    <w:lsdException w:name="Medium Grid 3" w:semiHidden="0" w:uiPriority="69" w:unhideWhenUsed="0"/>
-    <w:lsdException w:name="Dark List" w:semiHidden="0" w:uiPriority="70" w:unhideWhenUsed="0"/>
-    <w:lsdException w:name="Colorful Shading" w:semiHidden="0" w:uiPriority="71" w:unhideWhenUsed="0"/>
-    <w:lsdException w:name="Colorful List" w:semiHidden="0" w:uiPriority="72" w:unhideWhenUsed="0"/>
-    <w:lsdException w:name="Colorful Grid" w:semiHidden="0" w:uiPriority="73" w:unhideWhenUsed="0"/>
-    <w:lsdException w:name="Light Shading Accent 1" w:semiHidden="0" w:uiPriority="60" w:unhideWhenUsed="0"/>
-    <w:lsdException w:name="Light List Accent 1" w:semiHidden="0" w:uiPriority="61" w:unhideWhenUsed="0"/>
-    <w:lsdException w:name="Light Grid Accent 1" w:semiHidden="0" w:uiPriority="62" w:unhideWhenUsed="0"/>
-    <w:lsdException w:name="Medium Shading 1 Accent 1" w:semiHidden="0" w:uiPriority="63" w:unhideWhenUsed="0"/>
-    <w:lsdException w:name="Medium Shading 2 Accent 1" w:semiHidden="0" w:uiPriority="64" w:unhideWhenUsed="0"/>
-    <w:lsdException w:name="Medium List 1 Accent 1" w:semiHidden="0" w:uiPriority="65" w:unhideWhenUsed="0"/>
+  <w:latentStyles w:defLockedState="0" w:defUIPriority="0" w:defSemiHidden="1" w:defUnhideWhenUsed="1" w:defQFormat="0" w:count="276">
+    <w:lsdException w:name="Normal" w:semiHidden="0" w:unhideWhenUsed="0"/>
+    <w:lsdException w:name="heading 1" w:semiHidden="0" w:unhideWhenUsed="0"/>
+    <w:lsdException w:name="heading 2" w:semiHidden="0" w:unhideWhenUsed="0"/>
+    <w:lsdException w:name="heading 3" w:semiHidden="0" w:unhideWhenUsed="0"/>
+    <w:lsdException w:name="heading 4" w:semiHidden="0" w:unhideWhenUsed="0"/>
+    <w:lsdException w:name="heading 5" w:semiHidden="0" w:unhideWhenUsed="0"/>
+    <w:lsdException w:name="heading 6" w:semiHidden="0" w:unhideWhenUsed="0"/>
+    <w:lsdException w:name="List Number" w:semiHidden="0" w:unhideWhenUsed="0"/>
+    <w:lsdException w:name="List 4" w:semiHidden="0" w:unhideWhenUsed="0"/>
+    <w:lsdException w:name="List 5" w:semiHidden="0" w:unhideWhenUsed="0"/>
+    <w:lsdException w:name="Title" w:semiHidden="0" w:unhideWhenUsed="0"/>
+    <w:lsdException w:name="Subtitle" w:semiHidden="0" w:unhideWhenUsed="0"/>
+    <w:lsdException w:name="Salutation" w:semiHidden="0" w:unhideWhenUsed="0"/>
+    <w:lsdException w:name="Date" w:semiHidden="0" w:unhideWhenUsed="0"/>
+    <w:lsdException w:name="Body Text First Indent" w:semiHidden="0" w:unhideWhenUsed="0"/>
+    <w:lsdException w:name="Strong" w:semiHidden="0" w:unhideWhenUsed="0"/>
+    <w:lsdException w:name="Emphasis" w:semiHidden="0" w:unhideWhenUsed="0"/>
+    <w:lsdException w:name="Table Grid" w:semiHidden="0" w:unhideWhenUsed="0"/>
+    <w:lsdException w:name="Note Level 1" w:semiHidden="0" w:unhideWhenUsed="0"/>
+    <w:lsdException w:name="Note Level 2" w:semiHidden="0" w:unhideWhenUsed="0"/>
+    <w:lsdException w:name="Note Level 3" w:semiHidden="0" w:unhideWhenUsed="0"/>
+    <w:lsdException w:name="Note Level 4" w:semiHidden="0" w:unhideWhenUsed="0"/>
+    <w:lsdException w:name="Note Level 5" w:semiHidden="0" w:unhideWhenUsed="0"/>
+    <w:lsdException w:name="Note Level 6" w:semiHidden="0" w:unhideWhenUsed="0"/>
+    <w:lsdException w:name="Note Level 7" w:semiHidden="0" w:unhideWhenUsed="0"/>
+    <w:lsdException w:name="Note Level 8" w:semiHidden="0" w:unhideWhenUsed="0"/>
+    <w:lsdException w:name="Note Level 9" w:semiHidden="0" w:unhideWhenUsed="0"/>
+    <w:lsdException w:name="Placeholder Text" w:semiHidden="0" w:unhideWhenUsed="0"/>
+    <w:lsdException w:name="No Spacing" w:semiHidden="0" w:unhideWhenUsed="0"/>
+    <w:lsdException w:name="Light Shading" w:semiHidden="0" w:unhideWhenUsed="0"/>
+    <w:lsdException w:name="Light List" w:semiHidden="0" w:unhideWhenUsed="0"/>
+    <w:lsdException w:name="Light Grid" w:semiHidden="0" w:unhideWhenUsed="0"/>
+    <w:lsdException w:name="Medium Shading 1" w:semiHidden="0" w:unhideWhenUsed="0"/>
+    <w:lsdException w:name="Medium Shading 2" w:semiHidden="0" w:unhideWhenUsed="0"/>
+    <w:lsdException w:name="Medium List 1" w:semiHidden="0" w:unhideWhenUsed="0"/>
+    <w:lsdException w:name="Medium List 2" w:semiHidden="0" w:unhideWhenUsed="0"/>
+    <w:lsdException w:name="Medium Grid 1" w:semiHidden="0" w:unhideWhenUsed="0"/>
+    <w:lsdException w:name="Medium Grid 2" w:semiHidden="0" w:unhideWhenUsed="0"/>
+    <w:lsdException w:name="Medium Grid 3" w:semiHidden="0" w:unhideWhenUsed="0"/>
+    <w:lsdException w:name="Dark List" w:semiHidden="0" w:unhideWhenUsed="0"/>
+    <w:lsdException w:name="Colorful Shading" w:semiHidden="0" w:unhideWhenUsed="0"/>
+    <w:lsdException w:name="Colorful List" w:semiHidden="0" w:unhideWhenUsed="0"/>
+    <w:lsdException w:name="Colorful Grid" w:semiHidden="0" w:unhideWhenUsed="0"/>
+    <w:lsdException w:name="Light Shading Accent 1" w:semiHidden="0" w:unhideWhenUsed="0"/>
+    <w:lsdException w:name="Light List Accent 1" w:semiHidden="0" w:unhideWhenUsed="0"/>
+    <w:lsdException w:name="Light Grid Accent 1" w:semiHidden="0" w:unhideWhenUsed="0"/>
+    <w:lsdException w:name="Medium Shading 1 Accent 1" w:semiHidden="0" w:unhideWhenUsed="0"/>
+    <w:lsdException w:name="Medium Shading 2 Accent 1" w:semiHidden="0" w:unhideWhenUsed="0"/>
+    <w:lsdException w:name="Medium List 1 Accent 1" w:semiHidden="0" w:unhideWhenUsed="0"/>
     <w:lsdException w:name="Revision" w:unhideWhenUsed="0"/>
-    <w:lsdException w:name="List Paragraph" w:semiHidden="0" w:uiPriority="34" w:unhideWhenUsed="0" w:qFormat="1"/>
-    <w:lsdException w:name="Quote" w:semiHidden="0" w:uiPriority="29" w:unhideWhenUsed="0" w:qFormat="1"/>
-    <w:lsdException w:name="Intense Quote" w:semiHidden="0" w:uiPriority="30" w:unhideWhenUsed="0" w:qFormat="1"/>
-    <w:lsdException w:name="Medium List 2 Accent 1" w:semiHidden="0" w:uiPriority="66" w:unhideWhenUsed="0"/>
-    <w:lsdException w:name="Medium Grid 1 Accent 1" w:semiHidden="0" w:uiPriority="67" w:unhideWhenUsed="0"/>
-    <w:lsdException w:name="Medium Grid 2 Accent 1" w:semiHidden="0" w:uiPriority="68" w:unhideWhenUsed="0"/>
-    <w:lsdException w:name="Medium Grid 3 Accent 1" w:semiHidden="0" w:uiPriority="69" w:unhideWhenUsed="0"/>
-    <w:lsdException w:name="Dark List Accent 1" w:semiHidden="0" w:uiPriority="70" w:unhideWhenUsed="0"/>
-    <w:lsdException w:name="Colorful Shading Accent 1" w:semiHidden="0" w:uiPriority="71" w:unhideWhenUsed="0"/>
-    <w:lsdException w:name="Colorful List Accent 1" w:semiHidden="0" w:uiPriority="72" w:unhideWhenUsed="0"/>
-    <w:lsdException w:name="Colorful Grid Accent 1" w:semiHidden="0" w:uiPriority="73" w:unhideWhenUsed="0"/>
-    <w:lsdException w:name="Light Shading Accent 2" w:semiHidden="0" w:uiPriority="60" w:unhideWhenUsed="0"/>
-    <w:lsdException w:name="Light List Accent 2" w:semiHidden="0" w:uiPriority="61" w:unhideWhenUsed="0"/>
-    <w:lsdException w:name="Light Grid Accent 2" w:semiHidden="0" w:uiPriority="62" w:unhideWhenUsed="0"/>
-    <w:lsdException w:name="Medium Shading 1 Accent 2" w:semiHidden="0" w:uiPriority="63" w:unhideWhenUsed="0"/>
-    <w:lsdException w:name="Medium Shading 2 Accent 2" w:semiHidden="0" w:uiPriority="64" w:unhideWhenUsed="0"/>
-    <w:lsdException w:name="Medium List 1 Accent 2" w:semiHidden="0" w:uiPriority="65" w:unhideWhenUsed="0"/>
-    <w:lsdException w:name="Medium List 2 Accent 2" w:semiHidden="0" w:uiPriority="66" w:unhideWhenUsed="0"/>
-    <w:lsdException w:name="Medium Grid 1 Accent 2" w:semiHidden="0" w:uiPriority="67" w:unhideWhenUsed="0"/>
-    <w:lsdException w:name="Medium Grid 2 Accent 2" w:semiHidden="0" w:uiPriority="68" w:unhideWhenUsed="0"/>
-    <w:lsdException w:name="Medium Grid 3 Accent 2" w:semiHidden="0" w:uiPriority="69" w:unhideWhenUsed="0"/>
-    <w:lsdException w:name="Dark List Accent 2" w:semiHidden="0" w:uiPriority="70" w:unhideWhenUsed="0"/>
-    <w:lsdException w:name="Colorful Shading Accent 2" w:semiHidden="0" w:uiPriority="71" w:unhideWhenUsed="0"/>
-    <w:lsdException w:name="Colorful List Accent 2" w:semiHidden="0" w:uiPriority="72" w:unhideWhenUsed="0"/>
-    <w:lsdException w:name="Colorful Grid Accent 2" w:semiHidden="0" w:uiPriority="73" w:unhideWhenUsed="0"/>
-    <w:lsdException w:name="Light Shading Accent 3" w:semiHidden="0" w:uiPriority="60" w:unhideWhenUsed="0"/>
-    <w:lsdException w:name="Light List Accent 3" w:semiHidden="0" w:uiPriority="61" w:unhideWhenUsed="0"/>
-    <w:lsdException w:name="Light Grid Accent 3" w:semiHidden="0" w:uiPriority="62" w:unhideWhenUsed="0"/>
-    <w:lsdException w:name="Medium Shading 1 Accent 3" w:semiHidden="0" w:uiPriority="63" w:unhideWhenUsed="0"/>
-    <w:lsdException w:name="Medium Shading 2 Accent 3" w:semiHidden="0" w:uiPriority="64" w:unhideWhenUsed="0"/>
-    <w:lsdException w:name="Medium List 1 Accent 3" w:semiHidden="0" w:uiPriority="65" w:unhideWhenUsed="0"/>
-    <w:lsdException w:name="Medium List 2 Accent 3" w:semiHidden="0" w:uiPriority="66" w:unhideWhenUsed="0"/>
-    <w:lsdException w:name="Medium Grid 1 Accent 3" w:semiHidden="0" w:uiPriority="67" w:unhideWhenUsed="0"/>
-    <w:lsdException w:name="Medium Grid 2 Accent 3" w:semiHidden="0" w:uiPriority="68" w:unhideWhenUsed="0"/>
-    <w:lsdException w:name="Medium Grid 3 Accent 3" w:semiHidden="0" w:uiPriority="69" w:unhideWhenUsed="0"/>
-    <w:lsdException w:name="Dark List Accent 3" w:semiHidden="0" w:uiPriority="70" w:unhideWhenUsed="0"/>
-    <w:lsdException w:name="Colorful Shading Accent 3" w:semiHidden="0" w:uiPriority="71" w:unhideWhenUsed="0"/>
-    <w:lsdException w:name="Colorful List Accent 3" w:semiHidden="0" w:uiPriority="72" w:unhideWhenUsed="0"/>
-    <w:lsdException w:name="Colorful Grid Accent 3" w:semiHidden="0" w:uiPriority="73" w:unhideWhenUsed="0"/>
-    <w:lsdException w:name="Light Shading Accent 4" w:semiHidden="0" w:uiPriority="60" w:unhideWhenUsed="0"/>
-    <w:lsdException w:name="Light List Accent 4" w:semiHidden="0" w:uiPriority="61" w:unhideWhenUsed="0"/>
-    <w:lsdException w:name="Light Grid Accent 4" w:semiHidden="0" w:uiPriority="62" w:unhideWhenUsed="0"/>
-    <w:lsdException w:name="Medium Shading 1 Accent 4" w:semiHidden="0" w:uiPriority="63" w:unhideWhenUsed="0"/>
-    <w:lsdException w:name="Medium Shading 2 Accent 4" w:semiHidden="0" w:uiPriority="64" w:unhideWhenUsed="0"/>
-    <w:lsdException w:name="Medium List 1 Accent 4" w:semiHidden="0" w:uiPriority="65" w:unhideWhenUsed="0"/>
-    <w:lsdException w:name="Medium List 2 Accent 4" w:semiHidden="0" w:uiPriority="66" w:unhideWhenUsed="0"/>
-    <w:lsdException w:name="Medium Grid 1 Accent 4" w:semiHidden="0" w:uiPriority="67" w:unhideWhenUsed="0"/>
-    <w:lsdException w:name="Medium Grid 2 Accent 4" w:semiHidden="0" w:uiPriority="68" w:unhideWhenUsed="0"/>
-    <w:lsdException w:name="Medium Grid 3 Accent 4" w:semiHidden="0" w:uiPriority="69" w:unhideWhenUsed="0"/>
-    <w:lsdException w:name="Dark List Accent 4" w:semiHidden="0" w:uiPriority="70" w:unhideWhenUsed="0"/>
-    <w:lsdException w:name="Colorful Shading Accent 4" w:semiHidden="0" w:uiPriority="71" w:unhideWhenUsed="0"/>
-    <w:lsdException w:name="Colorful List Accent 4" w:semiHidden="0" w:uiPriority="72" w:unhideWhenUsed="0"/>
-    <w:lsdException w:name="Colorful Grid Accent 4" w:semiHidden="0" w:uiPriority="73" w:unhideWhenUsed="0"/>
-    <w:lsdException w:name="Light Shading Accent 5" w:semiHidden="0" w:uiPriority="60" w:unhideWhenUsed="0"/>
-    <w:lsdException w:name="Light List Accent 5" w:semiHidden="0" w:uiPriority="61" w:unhideWhenUsed="0"/>
-    <w:lsdException w:name="Light Grid Accent 5" w:semiHidden="0" w:uiPriority="62" w:unhideWhenUsed="0"/>
-    <w:lsdException w:name="Medium Shading 1 Accent 5" w:semiHidden="0" w:uiPriority="63" w:unhideWhenUsed="0"/>
-    <w:lsdException w:name="Medium Shading 2 Accent 5" w:semiHidden="0" w:uiPriority="64" w:unhideWhenUsed="0"/>
-    <w:lsdException w:name="Medium List 1 Accent 5" w:semiHidden="0" w:uiPriority="65" w:unhideWhenUsed="0"/>
-    <w:lsdException w:name="Medium List 2 Accent 5" w:semiHidden="0" w:uiPriority="66" w:unhideWhenUsed="0"/>
-    <w:lsdException w:name="Medium Grid 1 Accent 5" w:semiHidden="0" w:uiPriority="67" w:unhideWhenUsed="0"/>
-    <w:lsdException w:name="Medium Grid 2 Accent 5" w:semiHidden="0" w:uiPriority="68" w:unhideWhenUsed="0"/>
-    <w:lsdException w:name="Medium Grid 3 Accent 5" w:semiHidden="0" w:uiPriority="69" w:unhideWhenUsed="0"/>
-    <w:lsdException w:name="Dark List Accent 5" w:semiHidden="0" w:uiPriority="70" w:unhideWhenUsed="0"/>
-    <w:lsdException w:name="Colorful Shading Accent 5" w:semiHidden="0" w:uiPriority="71" w:unhideWhenUsed="0"/>
-    <w:lsdException w:name="Colorful List Accent 5" w:semiHidden="0" w:uiPriority="72" w:unhideWhenUsed="0"/>
-    <w:lsdException w:name="Colorful Grid Accent 5" w:semiHidden="0" w:uiPriority="73" w:unhideWhenUsed="0"/>
-    <w:lsdException w:name="Light Shading Accent 6" w:semiHidden="0" w:uiPriority="60" w:unhideWhenUsed="0"/>
-    <w:lsdException w:name="Light List Accent 6" w:semiHidden="0" w:uiPriority="61" w:unhideWhenUsed="0"/>
-    <w:lsdException w:name="Light Grid Accent 6" w:semiHidden="0" w:uiPriority="62" w:unhideWhenUsed="0"/>
-    <w:lsdException w:name="Medium Shading 1 Accent 6" w:semiHidden="0" w:uiPriority="63" w:unhideWhenUsed="0"/>
-    <w:lsdException w:name="Medium Shading 2 Accent 6" w:semiHidden="0" w:uiPriority="64" w:unhideWhenUsed="0"/>
-    <w:lsdException w:name="Medium List 1 Accent 6" w:semiHidden="0" w:uiPriority="65" w:unhideWhenUsed="0"/>
-    <w:lsdException w:name="Medium List 2 Accent 6" w:semiHidden="0" w:uiPriority="66" w:unhideWhenUsed="0"/>
-    <w:lsdException w:name="Medium Grid 1 Accent 6" w:semiHidden="0" w:uiPriority="67" w:unhideWhenUsed="0"/>
-    <w:lsdException w:name="Medium Grid 2 Accent 6" w:semiHidden="0" w:uiPriority="68" w:unhideWhenUsed="0"/>
-    <w:lsdException w:name="Medium Grid 3 Accent 6" w:semiHidden="0" w:uiPriority="69" w:unhideWhenUsed="0"/>
-    <w:lsdException w:name="Dark List Accent 6" w:semiHidden="0" w:uiPriority="70" w:unhideWhenUsed="0"/>
-    <w:lsdException w:name="Colorful Shading Accent 6" w:semiHidden="0" w:uiPriority="71" w:unhideWhenUsed="0"/>
-    <w:lsdException w:name="Colorful List Accent 6" w:semiHidden="0" w:uiPriority="72" w:unhideWhenUsed="0"/>
-    <w:lsdException w:name="Colorful Grid Accent 6" w:semiHidden="0" w:uiPriority="73" w:unhideWhenUsed="0"/>
-    <w:lsdException w:name="Subtle Emphasis" w:semiHidden="0" w:uiPriority="19" w:unhideWhenUsed="0" w:qFormat="1"/>
-    <w:lsdException w:name="Intense Emphasis" w:semiHidden="0" w:uiPriority="21" w:unhideWhenUsed="0" w:qFormat="1"/>
-    <w:lsdException w:name="Subtle Reference" w:semiHidden="0" w:uiPriority="31" w:unhideWhenUsed="0" w:qFormat="1"/>
-    <w:lsdException w:name="Intense Reference" w:semiHidden="0" w:uiPriority="32" w:unhideWhenUsed="0" w:qFormat="1"/>
-    <w:lsdException w:name="Book Title" w:semiHidden="0" w:uiPriority="33" w:unhideWhenUsed="0" w:qFormat="1"/>
-    <w:lsdException w:name="Bibliography" w:uiPriority="37"/>
-    <w:lsdException w:name="TOC Heading" w:uiPriority="39" w:qFormat="1"/>
+    <w:lsdException w:name="List Paragraph" w:semiHidden="0" w:unhideWhenUsed="0"/>
+    <w:lsdException w:name="Quote" w:semiHidden="0" w:unhideWhenUsed="0"/>
+    <w:lsdException w:name="Intense Quote" w:semiHidden="0" w:unhideWhenUsed="0"/>
+    <w:lsdException w:name="Medium List 2 Accent 1" w:semiHidden="0" w:unhideWhenUsed="0"/>
+    <w:lsdException w:name="Medium Grid 1 Accent 1" w:semiHidden="0" w:unhideWhenUsed="0"/>
+    <w:lsdException w:name="Medium Grid 2 Accent 1" w:semiHidden="0" w:unhideWhenUsed="0"/>
+    <w:lsdException w:name="Medium Grid 3 Accent 1" w:semiHidden="0" w:unhideWhenUsed="0"/>
+    <w:lsdException w:name="Dark List Accent 1" w:semiHidden="0" w:unhideWhenUsed="0"/>
+    <w:lsdException w:name="Colorful Shading Accent 1" w:semiHidden="0" w:unhideWhenUsed="0"/>
+    <w:lsdException w:name="Colorful List Accent 1" w:semiHidden="0" w:unhideWhenUsed="0"/>
+    <w:lsdException w:name="Colorful Grid Accent 1" w:semiHidden="0" w:unhideWhenUsed="0"/>
+    <w:lsdException w:name="Light Shading Accent 2" w:semiHidden="0" w:unhideWhenUsed="0"/>
+    <w:lsdException w:name="Light List Accent 2" w:semiHidden="0" w:unhideWhenUsed="0"/>
+    <w:lsdException w:name="Light Grid Accent 2" w:semiHidden="0" w:unhideWhenUsed="0"/>
+    <w:lsdException w:name="Medium Shading 1 Accent 2" w:semiHidden="0" w:unhideWhenUsed="0"/>
+    <w:lsdException w:name="Medium Shading 2 Accent 2" w:semiHidden="0" w:unhideWhenUsed="0"/>
+    <w:lsdException w:name="Medium List 1 Accent 2" w:semiHidden="0" w:unhideWhenUsed="0"/>
+    <w:lsdException w:name="Medium List 2 Accent 2" w:semiHidden="0" w:unhideWhenUsed="0"/>
+    <w:lsdException w:name="Medium Grid 1 Accent 2" w:semiHidden="0" w:unhideWhenUsed="0"/>
+    <w:lsdException w:name="Medium Grid 2 Accent 2" w:semiHidden="0" w:unhideWhenUsed="0"/>
+    <w:lsdException w:name="Medium Grid 3 Accent 2" w:semiHidden="0" w:unhideWhenUsed="0"/>
+    <w:lsdException w:name="Dark List Accent 2" w:semiHidden="0" w:unhideWhenUsed="0"/>
+    <w:lsdException w:name="Colorful Shading Accent 2" w:semiHidden="0" w:unhideWhenUsed="0"/>
+    <w:lsdException w:name="Colorful List Accent 2" w:semiHidden="0" w:unhideWhenUsed="0"/>
+    <w:lsdException w:name="Colorful Grid Accent 2" w:semiHidden="0" w:unhideWhenUsed="0"/>
+    <w:lsdException w:name="Light Shading Accent 3" w:semiHidden="0" w:unhideWhenUsed="0"/>
+    <w:lsdException w:name="Light List Accent 3" w:semiHidden="0" w:unhideWhenUsed="0"/>
+    <w:lsdException w:name="Light Grid Accent 3" w:semiHidden="0" w:unhideWhenUsed="0"/>
+    <w:lsdException w:name="Medium Shading 1 Accent 3" w:semiHidden="0" w:unhideWhenUsed="0"/>
+    <w:lsdException w:name="Medium Shading 2 Accent 3" w:semiHidden="0" w:unhideWhenUsed="0"/>
+    <w:lsdException w:name="Medium List 1 Accent 3" w:semiHidden="0" w:unhideWhenUsed="0"/>
+    <w:lsdException w:name="Medium List 2 Accent 3" w:semiHidden="0" w:unhideWhenUsed="0"/>
+    <w:lsdException w:name="Medium Grid 1 Accent 3" w:semiHidden="0" w:unhideWhenUsed="0"/>
+    <w:lsdException w:name="Medium Grid 2 Accent 3" w:semiHidden="0" w:unhideWhenUsed="0"/>
+    <w:lsdException w:name="Medium Grid 3 Accent 3" w:semiHidden="0" w:unhideWhenUsed="0"/>
+    <w:lsdException w:name="Dark List Accent 3" w:semiHidden="0" w:unhideWhenUsed="0"/>
+    <w:lsdException w:name="Colorful Shading Accent 3" w:semiHidden="0" w:unhideWhenUsed="0"/>
+    <w:lsdException w:name="Colorful List Accent 3" w:semiHidden="0" w:unhideWhenUsed="0"/>
+    <w:lsdException w:name="Colorful Grid Accent 3" w:semiHidden="0" w:unhideWhenUsed="0"/>
+    <w:lsdException w:name="Light Shading Accent 4" w:semiHidden="0" w:unhideWhenUsed="0"/>
+    <w:lsdException w:name="Light List Accent 4" w:semiHidden="0" w:unhideWhenUsed="0"/>
+    <w:lsdException w:name="Light Grid Accent 4" w:semiHidden="0" w:unhideWhenUsed="0"/>
+    <w:lsdException w:name="Medium Shading 1 Accent 4" w:semiHidden="0" w:unhideWhenUsed="0"/>
+    <w:lsdException w:name="Medium Shading 2 Accent 4" w:semiHidden="0" w:unhideWhenUsed="0"/>
+    <w:lsdException w:name="Medium List 1 Accent 4" w:semiHidden="0" w:unhideWhenUsed="0"/>
+    <w:lsdException w:name="Medium List 2 Accent 4" w:semiHidden="0" w:unhideWhenUsed="0"/>
+    <w:lsdException w:name="Medium Grid 1 Accent 4" w:semiHidden="0" w:unhideWhenUsed="0"/>
+    <w:lsdException w:name="Medium Grid 2 Accent 4" w:semiHidden="0" w:unhideWhenUsed="0"/>
+    <w:lsdException w:name="Medium Grid 3 Accent 4" w:semiHidden="0" w:unhideWhenUsed="0"/>
+    <w:lsdException w:name="Dark List Accent 4" w:semiHidden="0" w:unhideWhenUsed="0"/>
+    <w:lsdException w:name="Colorful Shading Accent 4" w:semiHidden="0" w:unhideWhenUsed="0"/>
+    <w:lsdException w:name="Colorful List Accent 4" w:semiHidden="0" w:unhideWhenUsed="0"/>
+    <w:lsdException w:name="Colorful Grid Accent 4" w:semiHidden="0" w:unhideWhenUsed="0"/>
+    <w:lsdException w:name="Light Shading Accent 5" w:semiHidden="0" w:unhideWhenUsed="0"/>
+    <w:lsdException w:name="Light List Accent 5" w:semiHidden="0" w:unhideWhenUsed="0"/>
+    <w:lsdException w:name="Light Grid Accent 5" w:semiHidden="0" w:unhideWhenUsed="0"/>
+    <w:lsdException w:name="Medium Shading 1 Accent 5" w:semiHidden="0" w:unhideWhenUsed="0"/>
+    <w:lsdException w:name="Medium Shading 2 Accent 5" w:semiHidden="0" w:unhideWhenUsed="0"/>
+    <w:lsdException w:name="Medium List 1 Accent 5" w:semiHidden="0" w:unhideWhenUsed="0"/>
+    <w:lsdException w:name="Medium List 2 Accent 5" w:semiHidden="0" w:unhideWhenUsed="0"/>
+    <w:lsdException w:name="Medium Grid 1 Accent 5" w:semiHidden="0" w:unhideWhenUsed="0"/>
+    <w:lsdException w:name="Medium Grid 2 Accent 5" w:semiHidden="0" w:unhideWhenUsed="0"/>
+    <w:lsdException w:name="Medium Grid 3 Accent 5" w:semiHidden="0" w:unhideWhenUsed="0"/>
+    <w:lsdException w:name="Dark List Accent 5" w:semiHidden="0" w:unhideWhenUsed="0"/>
+    <w:lsdException w:name="Colorful Shading Accent 5" w:semiHidden="0" w:unhideWhenUsed="0"/>
+    <w:lsdException w:name="Colorful List Accent 5" w:semiHidden="0" w:unhideWhenUsed="0"/>
+    <w:lsdException w:name="Colorful Grid Accent 5" w:semiHidden="0" w:unhideWhenUsed="0"/>
+    <w:lsdException w:name="Light Shading Accent 6" w:semiHidden="0" w:unhideWhenUsed="0"/>
+    <w:lsdException w:name="Light List Accent 6" w:semiHidden="0" w:unhideWhenUsed="0"/>
+    <w:lsdException w:name="Light Grid Accent 6" w:semiHidden="0" w:unhideWhenUsed="0"/>
+    <w:lsdException w:name="Medium Shading 1 Accent 6" w:semiHidden="0" w:unhideWhenUsed="0"/>
+    <w:lsdException w:name="Medium Shading 2 Accent 6" w:semiHidden="0" w:unhideWhenUsed="0"/>
+    <w:lsdException w:name="Medium List 1 Accent 6" w:semiHidden="0" w:unhideWhenUsed="0"/>
+    <w:lsdException w:name="Medium List 2 Accent 6" w:semiHidden="0" w:unhideWhenUsed="0"/>
+    <w:lsdException w:name="Medium Grid 1 Accent 6" w:semiHidden="0" w:unhideWhenUsed="0"/>
+    <w:lsdException w:name="Medium Grid 2 Accent 6" w:semiHidden="0" w:unhideWhenUsed="0"/>
+    <w:lsdException w:name="Medium Grid 3 Accent 6" w:semiHidden="0" w:unhideWhenUsed="0"/>
+    <w:lsdException w:name="Dark List Accent 6" w:semiHidden="0" w:unhideWhenUsed="0"/>
+    <w:lsdException w:name="Colorful Shading Accent 6" w:semiHidden="0" w:unhideWhenUsed="0"/>
+    <w:lsdException w:name="Colorful List Accent 6" w:semiHidden="0" w:unhideWhenUsed="0"/>
+    <w:lsdException w:name="Colorful Grid Accent 6" w:semiHidden="0" w:unhideWhenUsed="0"/>
+    <w:lsdException w:name="Subtle Emphasis" w:semiHidden="0" w:unhideWhenUsed="0"/>
+    <w:lsdException w:name="Intense Emphasis" w:semiHidden="0" w:unhideWhenUsed="0"/>
+    <w:lsdException w:name="Subtle Reference" w:semiHidden="0" w:unhideWhenUsed="0"/>
+    <w:lsdException w:name="Intense Reference" w:semiHidden="0" w:unhideWhenUsed="0"/>
+    <w:lsdException w:name="Book Title" w:semiHidden="0" w:unhideWhenUsed="0"/>
   </w:latentStyles>
   <w:style w:type="paragraph" w:default="1" w:styleId="Normal">
     <w:name w:val="Normal"/>
     <w:qFormat/>
+    <w:pPr>
+      <w:spacing w:before="180" w:after="180"/>
+    </w:pPr>
+  </w:style>
+  <w:style w:type="paragraph" w:styleId="Heading1">
+    <w:name w:val="heading 1"/>
+    <w:basedOn w:val="Normal"/>
+    <w:next w:val="Normal"/>
+    <w:uiPriority w:val="9"/>
+    <w:qFormat/>
+    <w:pPr>
+      <w:keepNext/>
+      <w:keepLines/>
+      <w:spacing w:before="480" w:after="0"/>
+      <w:outlineLvl w:val="0"/>
+    </w:pPr>
+    <w:rPr>
+      <w:rFonts w:asciiTheme="majorHAnsi" w:eastAsiaTheme="majorEastAsia" w:hAnsiTheme="majorHAnsi" w:cstheme="majorBidi"/>
+      <w:b/>
+      <w:bCs/>
+      <w:color w:val="345A8A" w:themeColor="accent1" w:themeShade="B5"/>
+      <w:sz w:val="32"/>
+      <w:szCs w:val="32"/>
+    </w:rPr>
+  </w:style>
+  <w:style w:type="paragraph" w:styleId="Heading2">
+    <w:name w:val="heading 2"/>
+    <w:basedOn w:val="Normal"/>
+    <w:next w:val="Normal"/>
+    <w:uiPriority w:val="9"/>
+    <w:unhideWhenUsed/>
+    <w:qFormat/>
+    <w:pPr>
+      <w:keepNext/>
+      <w:keepLines/>
+      <w:spacing w:before="200" w:after="0"/>
+      <w:outlineLvl w:val="1"/>
+    </w:pPr>
+    <w:rPr>
+      <w:rFonts w:asciiTheme="majorHAnsi" w:eastAsiaTheme="majorEastAsia" w:hAnsiTheme="majorHAnsi" w:cstheme="majorBidi"/>
+      <w:b/>
+      <w:bCs/>
+      <w:color w:val="4F81BD" w:themeColor="accent1"/>
+      <w:sz w:val="32"/>
+      <w:szCs w:val="32"/>
+    </w:rPr>
+  </w:style>
+  <w:style w:type="paragraph" w:styleId="Heading3">
+    <w:name w:val="heading 3"/>
+    <w:basedOn w:val="Normal"/>
+    <w:next w:val="Normal"/>
+    <w:uiPriority w:val="9"/>
+    <w:unhideWhenUsed/>
+    <w:qFormat/>
+    <w:pPr>
+      <w:keepNext/>
+      <w:keepLines/>
+      <w:spacing w:before="200" w:after="0"/>
+      <w:outlineLvl w:val="2"/>
+    </w:pPr>
+    <w:rPr>
+      <w:rFonts w:asciiTheme="majorHAnsi" w:eastAsiaTheme="majorEastAsia" w:hAnsiTheme="majorHAnsi" w:cstheme="majorBidi"/>
+      <w:b/>
+      <w:bCs/>
+      <w:color w:val="4F81BD" w:themeColor="accent1"/>
+      <w:sz w:val="28"/>
+      <w:szCs w:val="28"/>
+    </w:rPr>
+  </w:style>
+  <w:style w:type="paragraph" w:styleId="Heading4">
+    <w:name w:val="heading 4"/>
+    <w:basedOn w:val="Normal"/>
+    <w:next w:val="Normal"/>
+    <w:uiPriority w:val="9"/>
+    <w:unhideWhenUsed/>
+    <w:qFormat/>
+    <w:pPr>
+      <w:keepNext/>
+      <w:keepLines/>
+      <w:spacing w:before="200" w:after="0"/>
+      <w:outlineLvl w:val="3"/>
+    </w:pPr>
+    <w:rPr>
+      <w:rFonts w:asciiTheme="majorHAnsi" w:eastAsiaTheme="majorEastAsia" w:hAnsiTheme="majorHAnsi" w:cstheme="majorBidi"/>
+      <w:b/>
+      <w:bCs/>
+      <w:color w:val="4F81BD" w:themeColor="accent1"/>
+    </w:rPr>
+  </w:style>
+  <w:style w:type="paragraph" w:styleId="Heading5">
+    <w:name w:val="heading 5"/>
+    <w:basedOn w:val="Normal"/>
+    <w:next w:val="Normal"/>
+    <w:uiPriority w:val="9"/>
+    <w:unhideWhenUsed/>
+    <w:qFormat/>
+    <w:pPr>
+      <w:keepNext/>
+      <w:keepLines/>
+      <w:spacing w:before="200" w:after="0"/>
+      <w:outlineLvl w:val="4"/>
+    </w:pPr>
+    <w:rPr>
+      <w:rFonts w:asciiTheme="majorHAnsi" w:eastAsiaTheme="majorEastAsia" w:hAnsiTheme="majorHAnsi" w:cstheme="majorBidi"/>
+      <w:i/>
+      <w:iCs/>
+      <w:color w:val="4F81BD" w:themeColor="accent1"/>
+    </w:rPr>
   </w:style>
   <w:style w:type="character" w:default="1" w:styleId="DefaultParagraphFont">
     <w:name w:val="Default Paragraph Font"/>
@@ -1553,6 +3279,543 @@
     <w:uiPriority w:val="99"/>
     <w:semiHidden/>
     <w:unhideWhenUsed/>
+  </w:style>
+  <w:style w:type="paragraph" w:customStyle="1" w:styleId="Compact">
+    <w:name w:val="Compact"/>
+    <w:basedOn w:val="Normal"/>
+    <w:qFormat/>
+    <w:pPr>
+      <w:spacing w:before="36" w:after="36"/>
+    </w:pPr>
+  </w:style>
+  <w:style w:type="paragraph" w:styleId="Title">
+    <w:name w:val="Title"/>
+    <w:basedOn w:val="Normal"/>
+    <w:next w:val="Normal"/>
+    <w:qFormat/>
+    <w:pPr>
+      <w:keepNext/>
+      <w:keepLines/>
+      <w:spacing w:before="480" w:after="240"/>
+      <w:jc w:val="center"/>
+    </w:pPr>
+    <w:rPr>
+      <w:rFonts w:asciiTheme="majorHAnsi" w:eastAsiaTheme="majorEastAsia" w:hAnsiTheme="majorHAnsi" w:cstheme="majorBidi"/>
+      <w:b/>
+      <w:bCs/>
+      <w:color w:val="345A8A" w:themeColor="accent1" w:themeShade="B5"/>
+      <w:sz w:val="36"/>
+      <w:szCs w:val="36"/>
+    </w:rPr>
+  </w:style>
+  <w:style w:type="paragraph" w:styleId="Subtitle">
+    <w:name w:val="Subtitle"/>
+    <w:basedOn w:val="Title"/>
+    <w:next w:val="Normal"/>
+    <w:qFormat/>
+    <w:pPr>
+      <w:spacing w:before="240"/>
+    </w:pPr>
+    <w:rPr>
+      <w:sz w:val="30"/>
+      <w:szCs w:val="30"/>
+    </w:rPr>
+  </w:style>
+  <w:style w:type="paragraph" w:customStyle="1" w:styleId="Author">
+    <w:name w:val="Author"/>
+    <w:next w:val="Normal"/>
+    <w:qFormat/>
+    <w:pPr>
+      <w:keepNext/>
+      <w:keepLines/>
+      <w:jc w:val="center"/>
+    </w:pPr>
+  </w:style>
+  <w:style w:type="paragraph" w:styleId="Date">
+    <w:name w:val="Date"/>
+    <w:next w:val="Normal"/>
+    <w:qFormat/>
+    <w:pPr>
+      <w:keepNext/>
+      <w:keepLines/>
+      <w:jc w:val="center"/>
+    </w:pPr>
+  </w:style>
+  <w:style w:type="paragraph" w:customStyle="1" w:styleId="Abstract">
+    <w:name w:val="Abstract"/>
+    <w:basedOn w:val="Normal"/>
+    <w:next w:val="Normal"/>
+    <w:qFormat/>
+    <w:pPr>
+      <w:keepNext/>
+      <w:keepLines/>
+      <w:spacing w:before="300" w:after="300"/>
+    </w:pPr>
+    <w:rPr>
+      <w:sz w:val="20"/>
+      <w:szCs w:val="20"/>
+    </w:rPr>
+  </w:style>
+  <w:style w:type="paragraph" w:styleId="Bibliography">
+    <w:name w:val="Bibliography"/>
+    <w:basedOn w:val="Normal"/>
+    <w:qFormat/>
+  </w:style>
+  <w:style w:type="paragraph" w:customStyle="1" w:styleId="BlockQuote">
+    <w:name w:val="Block Quote"/>
+    <w:basedOn w:val="Normal"/>
+    <w:next w:val="Normal"/>
+    <w:uiPriority w:val="9"/>
+    <w:unhideWhenUsed/>
+    <w:qFormat/>
+    <w:pPr>
+      <w:spacing w:before="100" w:after="100"/>
+    </w:pPr>
+    <w:rPr>
+      <w:rFonts w:asciiTheme="majorHAnsi" w:eastAsiaTheme="majorEastAsia" w:hAnsiTheme="majorHAnsi" w:cstheme="majorBidi"/>
+      <w:bCs/>
+      <w:sz w:val="20"/>
+      <w:szCs w:val="20"/>
+    </w:rPr>
+  </w:style>
+  <w:style w:type="paragraph" w:styleId="FootnoteText">
+    <w:name w:val="footnote text"/>
+    <w:basedOn w:val="Normal"/>
+    <w:uiPriority w:val="9"/>
+    <w:unhideWhenUsed/>
+    <w:qFormat/>
+  </w:style>
+  <w:style w:type="paragraph" w:customStyle="1" w:styleId="DefinitionTerm">
+    <w:name w:val="Definition Term"/>
+    <w:basedOn w:val="Normal"/>
+    <w:next w:val="Definition"/>
+    <w:pPr>
+      <w:keepNext/>
+      <w:keepLines/>
+      <w:spacing w:after="0"/>
+    </w:pPr>
+    <w:rPr>
+      <w:b/>
+    </w:rPr>
+  </w:style>
+  <w:style w:type="paragraph" w:customStyle="1" w:styleId="Definition">
+    <w:name w:val="Definition"/>
+    <w:basedOn w:val="Normal"/>
+  </w:style>
+  <w:style w:type="paragraph" w:styleId="BodyText">
+    <w:name w:val="Body Text"/>
+    <w:basedOn w:val="Normal"/>
+    <w:pPr>
+      <w:spacing w:after="120"/>
+    </w:pPr>
+  </w:style>
+  <w:style w:type="paragraph" w:customStyle="1" w:styleId="TableCaption">
+    <w:name w:val="Table Caption"/>
+    <w:basedOn w:val="Normal"/>
+    <w:pPr>
+      <w:spacing w:before="0" w:after="120"/>
+    </w:pPr>
+    <w:rPr>
+      <w:i/>
+    </w:rPr>
+  </w:style>
+  <w:style w:type="paragraph" w:customStyle="1" w:styleId="ImageCaption">
+    <w:name w:val="Image Caption"/>
+    <w:basedOn w:val="Normal"/>
+    <w:link w:val="BodyTextChar"/>
+    <w:pPr>
+      <w:spacing w:before="0" w:after="120"/>
+    </w:pPr>
+    <w:rPr>
+      <w:i/>
+    </w:rPr>
+  </w:style>
+  <w:style w:type="character" w:customStyle="1" w:styleId="BodyTextChar">
+    <w:name w:val="Body Text Char"/>
+    <w:basedOn w:val="DefaultParagraphFont"/>
+    <w:link w:val="ImageCaption"/>
+  </w:style>
+  <w:style w:type="character" w:customStyle="1" w:styleId="VerbatimChar">
+    <w:name w:val="Verbatim Char"/>
+    <w:basedOn w:val="BodyTextChar"/>
+    <w:link w:val="SourceCode"/>
+    <w:rPr>
+      <w:rFonts w:ascii="Consolas" w:hAnsi="Consolas"/>
+      <w:sz w:val="22"/>
+    </w:rPr>
+  </w:style>
+  <w:style w:type="character" w:customStyle="1" w:styleId="FootnoteRef">
+    <w:name w:val="Footnote Ref"/>
+    <w:basedOn w:val="BodyTextChar"/>
+    <w:rPr>
+      <w:vertAlign w:val="superscript"/>
+    </w:rPr>
+  </w:style>
+  <w:style w:type="character" w:customStyle="1" w:styleId="Link">
+    <w:name w:val="Link"/>
+    <w:basedOn w:val="BodyTextChar"/>
+    <w:rPr>
+      <w:color w:val="4F81BD" w:themeColor="accent1"/>
+    </w:rPr>
+  </w:style>
+  <w:style w:type="paragraph" w:customStyle="1" w:styleId="SourceCode0">
+    <w:name w:val="Source Code"/>
+    <w:basedOn w:val="Normal"/>
+    <w:pPr>
+      <w:wordWrap w:val="0"/>
+    </w:pPr>
+  </w:style>
+  <w:style w:type="character" w:customStyle="1" w:styleId="KeywordTok">
+    <w:name w:val="KeywordTok"/>
+    <w:basedOn w:val="VerbatimChar"/>
+    <w:rPr>
+      <w:rFonts w:ascii="Consolas" w:hAnsi="Consolas"/>
+      <w:b/>
+      <w:color w:val="007020"/>
+      <w:sz w:val="22"/>
+    </w:rPr>
+  </w:style>
+  <w:style w:type="character" w:customStyle="1" w:styleId="DataTypeTok">
+    <w:name w:val="DataTypeTok"/>
+    <w:basedOn w:val="VerbatimChar"/>
+    <w:rPr>
+      <w:rFonts w:ascii="Consolas" w:hAnsi="Consolas"/>
+      <w:color w:val="902000"/>
+      <w:sz w:val="22"/>
+    </w:rPr>
+  </w:style>
+  <w:style w:type="character" w:customStyle="1" w:styleId="DecValTok">
+    <w:name w:val="DecValTok"/>
+    <w:basedOn w:val="VerbatimChar"/>
+    <w:rPr>
+      <w:rFonts w:ascii="Consolas" w:hAnsi="Consolas"/>
+      <w:color w:val="40A070"/>
+      <w:sz w:val="22"/>
+    </w:rPr>
+  </w:style>
+  <w:style w:type="character" w:customStyle="1" w:styleId="BaseNTok">
+    <w:name w:val="BaseNTok"/>
+    <w:basedOn w:val="VerbatimChar"/>
+    <w:rPr>
+      <w:rFonts w:ascii="Consolas" w:hAnsi="Consolas"/>
+      <w:color w:val="40A070"/>
+      <w:sz w:val="22"/>
+    </w:rPr>
+  </w:style>
+  <w:style w:type="character" w:customStyle="1" w:styleId="FloatTok">
+    <w:name w:val="FloatTok"/>
+    <w:basedOn w:val="VerbatimChar"/>
+    <w:rPr>
+      <w:rFonts w:ascii="Consolas" w:hAnsi="Consolas"/>
+      <w:color w:val="40A070"/>
+      <w:sz w:val="22"/>
+    </w:rPr>
+  </w:style>
+  <w:style w:type="character" w:customStyle="1" w:styleId="CharTok">
+    <w:name w:val="CharTok"/>
+    <w:basedOn w:val="VerbatimChar"/>
+    <w:rPr>
+      <w:rFonts w:ascii="Consolas" w:hAnsi="Consolas"/>
+      <w:color w:val="4070A0"/>
+      <w:sz w:val="22"/>
+    </w:rPr>
+  </w:style>
+  <w:style w:type="character" w:customStyle="1" w:styleId="StringTok">
+    <w:name w:val="StringTok"/>
+    <w:basedOn w:val="VerbatimChar"/>
+    <w:rPr>
+      <w:rFonts w:ascii="Consolas" w:hAnsi="Consolas"/>
+      <w:color w:val="4070A0"/>
+      <w:sz w:val="22"/>
+    </w:rPr>
+  </w:style>
+  <w:style w:type="character" w:customStyle="1" w:styleId="CommentTok">
+    <w:name w:val="CommentTok"/>
+    <w:basedOn w:val="VerbatimChar"/>
+    <w:rPr>
+      <w:rFonts w:ascii="Consolas" w:hAnsi="Consolas"/>
+      <w:i/>
+      <w:color w:val="60A0B0"/>
+      <w:sz w:val="22"/>
+    </w:rPr>
+  </w:style>
+  <w:style w:type="character" w:customStyle="1" w:styleId="OtherTok">
+    <w:name w:val="OtherTok"/>
+    <w:basedOn w:val="VerbatimChar"/>
+    <w:rPr>
+      <w:rFonts w:ascii="Consolas" w:hAnsi="Consolas"/>
+      <w:color w:val="007020"/>
+      <w:sz w:val="22"/>
+    </w:rPr>
+  </w:style>
+  <w:style w:type="character" w:customStyle="1" w:styleId="AlertTok">
+    <w:name w:val="AlertTok"/>
+    <w:basedOn w:val="VerbatimChar"/>
+    <w:rPr>
+      <w:rFonts w:ascii="Consolas" w:hAnsi="Consolas"/>
+      <w:b/>
+      <w:color w:val="FF0000"/>
+      <w:sz w:val="22"/>
+    </w:rPr>
+  </w:style>
+  <w:style w:type="character" w:customStyle="1" w:styleId="FunctionTok">
+    <w:name w:val="FunctionTok"/>
+    <w:basedOn w:val="VerbatimChar"/>
+    <w:rPr>
+      <w:rFonts w:ascii="Consolas" w:hAnsi="Consolas"/>
+      <w:color w:val="06287E"/>
+      <w:sz w:val="22"/>
+    </w:rPr>
+  </w:style>
+  <w:style w:type="character" w:customStyle="1" w:styleId="RegionMarkerTok">
+    <w:name w:val="RegionMarkerTok"/>
+    <w:basedOn w:val="VerbatimChar"/>
+    <w:rPr>
+      <w:rFonts w:ascii="Consolas" w:hAnsi="Consolas"/>
+      <w:sz w:val="22"/>
+    </w:rPr>
+  </w:style>
+  <w:style w:type="character" w:customStyle="1" w:styleId="ErrorTok">
+    <w:name w:val="ErrorTok"/>
+    <w:basedOn w:val="VerbatimChar"/>
+    <w:rPr>
+      <w:rFonts w:ascii="Consolas" w:hAnsi="Consolas"/>
+      <w:b/>
+      <w:color w:val="FF0000"/>
+      <w:sz w:val="22"/>
+    </w:rPr>
+  </w:style>
+  <w:style w:type="character" w:customStyle="1" w:styleId="NormalTok">
+    <w:name w:val="NormalTok"/>
+    <w:basedOn w:val="VerbatimChar"/>
+    <w:rPr>
+      <w:rFonts w:ascii="Consolas" w:hAnsi="Consolas"/>
+      <w:sz w:val="22"/>
+    </w:rPr>
+  </w:style>
+  <w:style w:type="paragraph" w:customStyle="1" w:styleId="SourceCode">
+    <w:name w:val="Source Code"/>
+    <w:basedOn w:val="Normal"/>
+    <w:link w:val="VerbatimChar"/>
+    <w:pPr>
+      <w:wordWrap w:val="0"/>
+    </w:pPr>
+  </w:style>
+  <w:style w:type="character" w:customStyle="1" w:styleId="KeywordTok0">
+    <w:name w:val="KeywordTok"/>
+    <w:basedOn w:val="VerbatimChar"/>
+    <w:rPr>
+      <w:rFonts w:ascii="Consolas" w:hAnsi="Consolas"/>
+      <w:b/>
+      <w:color w:val="007020"/>
+      <w:sz w:val="22"/>
+    </w:rPr>
+  </w:style>
+  <w:style w:type="character" w:customStyle="1" w:styleId="DataTypeTok0">
+    <w:name w:val="DataTypeTok"/>
+    <w:basedOn w:val="VerbatimChar"/>
+    <w:rPr>
+      <w:rFonts w:ascii="Consolas" w:hAnsi="Consolas"/>
+      <w:color w:val="902000"/>
+      <w:sz w:val="22"/>
+    </w:rPr>
+  </w:style>
+  <w:style w:type="character" w:customStyle="1" w:styleId="DecValTok0">
+    <w:name w:val="DecValTok"/>
+    <w:basedOn w:val="VerbatimChar"/>
+    <w:rPr>
+      <w:rFonts w:ascii="Consolas" w:hAnsi="Consolas"/>
+      <w:color w:val="40A070"/>
+      <w:sz w:val="22"/>
+    </w:rPr>
+  </w:style>
+  <w:style w:type="character" w:customStyle="1" w:styleId="BaseNTok0">
+    <w:name w:val="BaseNTok"/>
+    <w:basedOn w:val="VerbatimChar"/>
+    <w:rPr>
+      <w:rFonts w:ascii="Consolas" w:hAnsi="Consolas"/>
+      <w:color w:val="40A070"/>
+      <w:sz w:val="22"/>
+    </w:rPr>
+  </w:style>
+  <w:style w:type="character" w:customStyle="1" w:styleId="FloatTok0">
+    <w:name w:val="FloatTok"/>
+    <w:basedOn w:val="VerbatimChar"/>
+    <w:rPr>
+      <w:rFonts w:ascii="Consolas" w:hAnsi="Consolas"/>
+      <w:color w:val="40A070"/>
+      <w:sz w:val="22"/>
+    </w:rPr>
+  </w:style>
+  <w:style w:type="character" w:customStyle="1" w:styleId="CharTok0">
+    <w:name w:val="CharTok"/>
+    <w:basedOn w:val="VerbatimChar"/>
+    <w:rPr>
+      <w:rFonts w:ascii="Consolas" w:hAnsi="Consolas"/>
+      <w:color w:val="4070A0"/>
+      <w:sz w:val="22"/>
+    </w:rPr>
+  </w:style>
+  <w:style w:type="character" w:customStyle="1" w:styleId="StringTok0">
+    <w:name w:val="StringTok"/>
+    <w:basedOn w:val="VerbatimChar"/>
+    <w:rPr>
+      <w:rFonts w:ascii="Consolas" w:hAnsi="Consolas"/>
+      <w:color w:val="4070A0"/>
+      <w:sz w:val="22"/>
+    </w:rPr>
+  </w:style>
+  <w:style w:type="character" w:customStyle="1" w:styleId="CommentTok0">
+    <w:name w:val="CommentTok"/>
+    <w:basedOn w:val="VerbatimChar"/>
+    <w:rPr>
+      <w:rFonts w:ascii="Consolas" w:hAnsi="Consolas"/>
+      <w:i/>
+      <w:color w:val="60A0B0"/>
+      <w:sz w:val="22"/>
+    </w:rPr>
+  </w:style>
+  <w:style w:type="character" w:customStyle="1" w:styleId="OtherTok0">
+    <w:name w:val="OtherTok"/>
+    <w:basedOn w:val="VerbatimChar"/>
+    <w:rPr>
+      <w:rFonts w:ascii="Consolas" w:hAnsi="Consolas"/>
+      <w:color w:val="007020"/>
+      <w:sz w:val="22"/>
+    </w:rPr>
+  </w:style>
+  <w:style w:type="character" w:customStyle="1" w:styleId="AlertTok0">
+    <w:name w:val="AlertTok"/>
+    <w:basedOn w:val="VerbatimChar"/>
+    <w:rPr>
+      <w:rFonts w:ascii="Consolas" w:hAnsi="Consolas"/>
+      <w:b/>
+      <w:color w:val="FF0000"/>
+      <w:sz w:val="22"/>
+    </w:rPr>
+  </w:style>
+  <w:style w:type="character" w:customStyle="1" w:styleId="FunctionTok0">
+    <w:name w:val="FunctionTok"/>
+    <w:basedOn w:val="VerbatimChar"/>
+    <w:rPr>
+      <w:rFonts w:ascii="Consolas" w:hAnsi="Consolas"/>
+      <w:color w:val="06287E"/>
+      <w:sz w:val="22"/>
+    </w:rPr>
+  </w:style>
+  <w:style w:type="character" w:customStyle="1" w:styleId="RegionMarkerTok0">
+    <w:name w:val="RegionMarkerTok"/>
+    <w:basedOn w:val="VerbatimChar"/>
+    <w:rPr>
+      <w:rFonts w:ascii="Consolas" w:hAnsi="Consolas"/>
+      <w:sz w:val="22"/>
+    </w:rPr>
+  </w:style>
+  <w:style w:type="character" w:customStyle="1" w:styleId="ErrorTok0">
+    <w:name w:val="ErrorTok"/>
+    <w:basedOn w:val="VerbatimChar"/>
+    <w:rPr>
+      <w:rFonts w:ascii="Consolas" w:hAnsi="Consolas"/>
+      <w:b/>
+      <w:color w:val="FF0000"/>
+      <w:sz w:val="22"/>
+    </w:rPr>
+  </w:style>
+  <w:style w:type="character" w:customStyle="1" w:styleId="NormalTok0">
+    <w:name w:val="NormalTok"/>
+    <w:basedOn w:val="VerbatimChar"/>
+    <w:rPr>
+      <w:rFonts w:ascii="Consolas" w:hAnsi="Consolas"/>
+      <w:sz w:val="22"/>
+    </w:rPr>
+  </w:style>
+  <w:style w:type="character" w:styleId="CommentReference">
+    <w:name w:val="annotation reference"/>
+    <w:basedOn w:val="DefaultParagraphFont"/>
+    <w:semiHidden/>
+    <w:unhideWhenUsed/>
+    <w:rsid w:val="00023F75"/>
+    <w:rPr>
+      <w:sz w:val="16"/>
+      <w:szCs w:val="16"/>
+    </w:rPr>
+  </w:style>
+  <w:style w:type="paragraph" w:styleId="CommentText">
+    <w:name w:val="annotation text"/>
+    <w:basedOn w:val="Normal"/>
+    <w:link w:val="CommentTextChar"/>
+    <w:semiHidden/>
+    <w:unhideWhenUsed/>
+    <w:rsid w:val="00023F75"/>
+    <w:rPr>
+      <w:sz w:val="20"/>
+      <w:szCs w:val="20"/>
+    </w:rPr>
+  </w:style>
+  <w:style w:type="character" w:customStyle="1" w:styleId="CommentTextChar">
+    <w:name w:val="Comment Text Char"/>
+    <w:basedOn w:val="DefaultParagraphFont"/>
+    <w:link w:val="CommentText"/>
+    <w:semiHidden/>
+    <w:rsid w:val="00023F75"/>
+    <w:rPr>
+      <w:sz w:val="20"/>
+      <w:szCs w:val="20"/>
+    </w:rPr>
+  </w:style>
+  <w:style w:type="paragraph" w:styleId="CommentSubject">
+    <w:name w:val="annotation subject"/>
+    <w:basedOn w:val="CommentText"/>
+    <w:next w:val="CommentText"/>
+    <w:link w:val="CommentSubjectChar"/>
+    <w:semiHidden/>
+    <w:unhideWhenUsed/>
+    <w:rsid w:val="00023F75"/>
+    <w:rPr>
+      <w:b/>
+      <w:bCs/>
+    </w:rPr>
+  </w:style>
+  <w:style w:type="character" w:customStyle="1" w:styleId="CommentSubjectChar">
+    <w:name w:val="Comment Subject Char"/>
+    <w:basedOn w:val="CommentTextChar"/>
+    <w:link w:val="CommentSubject"/>
+    <w:semiHidden/>
+    <w:rsid w:val="00023F75"/>
+    <w:rPr>
+      <w:b/>
+      <w:bCs/>
+      <w:sz w:val="20"/>
+      <w:szCs w:val="20"/>
+    </w:rPr>
+  </w:style>
+  <w:style w:type="paragraph" w:styleId="BalloonText">
+    <w:name w:val="Balloon Text"/>
+    <w:basedOn w:val="Normal"/>
+    <w:link w:val="BalloonTextChar"/>
+    <w:semiHidden/>
+    <w:unhideWhenUsed/>
+    <w:rsid w:val="00023F75"/>
+    <w:pPr>
+      <w:spacing w:before="0" w:after="0"/>
+    </w:pPr>
+    <w:rPr>
+      <w:rFonts w:ascii="Segoe UI" w:hAnsi="Segoe UI" w:cs="Segoe UI"/>
+      <w:sz w:val="18"/>
+      <w:szCs w:val="18"/>
+    </w:rPr>
+  </w:style>
+  <w:style w:type="character" w:customStyle="1" w:styleId="BalloonTextChar">
+    <w:name w:val="Balloon Text Char"/>
+    <w:basedOn w:val="DefaultParagraphFont"/>
+    <w:link w:val="BalloonText"/>
+    <w:semiHidden/>
+    <w:rsid w:val="00023F75"/>
+    <w:rPr>
+      <w:rFonts w:ascii="Segoe UI" w:hAnsi="Segoe UI" w:cs="Segoe UI"/>
+      <w:sz w:val="18"/>
+      <w:szCs w:val="18"/>
+    </w:rPr>
   </w:style>
 </w:styles>
 </file>

</xml_diff>